<commit_message>
added mqtt document, documentation work
</commit_message>
<xml_diff>
--- a/JSON.docx
+++ b/JSON.docx
@@ -20,7 +20,27 @@
           <w:szCs w:val="34"/>
           <w:lang w:val="en-US"/>
         </w:rPr>
-        <w:t>JSON Data Documentation</w:t>
+        <w:t xml:space="preserve">JSON </w:t>
+      </w:r>
+      <w:r>
+        <w:rPr>
+          <w:b/>
+          <w:bCs/>
+          <w:sz w:val="34"/>
+          <w:szCs w:val="34"/>
+          <w:lang w:val="en-US"/>
+        </w:rPr>
+        <w:t xml:space="preserve">Save </w:t>
+      </w:r>
+      <w:r>
+        <w:rPr>
+          <w:b/>
+          <w:bCs/>
+          <w:sz w:val="34"/>
+          <w:szCs w:val="34"/>
+          <w:lang w:val="en-US"/>
+        </w:rPr>
+        <w:t>Data Documentation</w:t>
       </w:r>
     </w:p>
     <w:p>
@@ -103,7 +123,19 @@
         <w:rPr>
           <w:lang w:val="en-US"/>
         </w:rPr>
-        <w:t xml:space="preserve"> More details about specific types can be found here: </w:t>
+        <w:t xml:space="preserve"> More details about specific </w:t>
+      </w:r>
+      <w:r>
+        <w:rPr>
+          <w:lang w:val="en-US"/>
+        </w:rPr>
+        <w:t>classes and methods</w:t>
+      </w:r>
+      <w:r>
+        <w:rPr>
+          <w:lang w:val="en-US"/>
+        </w:rPr>
+        <w:t xml:space="preserve"> can be found here: </w:t>
       </w:r>
       <w:hyperlink r:id="rId6" w:history="1">
         <w:r>
@@ -118,7 +150,7 @@
         <w:rPr>
           <w:lang w:val="en-US"/>
         </w:rPr>
-        <w:t xml:space="preserve"> Examples of the JSON objects can be found at the bottom of this document.</w:t>
+        <w:t xml:space="preserve"> </w:t>
       </w:r>
     </w:p>
     <w:p>
@@ -286,6 +318,14 @@
           <w:bCs/>
           <w:lang w:val="en-US"/>
         </w:rPr>
+        <w:t>’s save file (.json)</w:t>
+      </w:r>
+      <w:r>
+        <w:rPr>
+          <w:b/>
+          <w:bCs/>
+          <w:lang w:val="en-US"/>
+        </w:rPr>
         <w:t>:</w:t>
       </w:r>
     </w:p>
@@ -300,6 +340,12 @@
           <w:lang w:val="en-US"/>
         </w:rPr>
         <w:t>JSON</w:t>
+      </w:r>
+      <w:r>
+        <w:rPr>
+          <w:lang w:val="en-US"/>
+        </w:rPr>
+        <w:t xml:space="preserve"> object</w:t>
       </w:r>
       <w:r>
         <w:rPr>
@@ -428,27 +474,33 @@
         </w:rPr>
         <w:t>-&gt; Colours</w:t>
       </w:r>
-    </w:p>
-    <w:p>
-      <w:pPr>
-        <w:rPr>
-          <w:lang w:val="en-US"/>
-        </w:rPr>
-      </w:pPr>
-    </w:p>
-    <w:p>
-      <w:pPr>
-        <w:rPr>
-          <w:lang w:val="en-US"/>
-        </w:rPr>
-      </w:pPr>
-    </w:p>
-    <w:p>
-      <w:pPr>
-        <w:rPr>
-          <w:lang w:val="en-US"/>
-        </w:rPr>
-      </w:pPr>
+      <w:r>
+        <w:rPr>
+          <w:lang w:val="en-US"/>
+        </w:rPr>
+        <w:br/>
+        <w:t xml:space="preserve">    -&gt; Light(s)</w:t>
+      </w:r>
+    </w:p>
+    <w:p>
+      <w:pPr>
+        <w:rPr>
+          <w:lang w:val="en-US"/>
+        </w:rPr>
+      </w:pPr>
+    </w:p>
+    <w:p>
+      <w:pPr>
+        <w:rPr>
+          <w:lang w:val="en-US"/>
+        </w:rPr>
+      </w:pPr>
+      <w:r>
+        <w:rPr>
+          <w:lang w:val="en-US"/>
+        </w:rPr>
+        <w:t>The default scene consists of the necessary objects required to view and manipulate the floor plan. The display plane is blank and there are no lights in the scene unless added.</w:t>
+      </w:r>
     </w:p>
     <w:p>
       <w:pPr>
@@ -766,7 +818,19 @@
         <w:rPr>
           <w:lang w:val="en-US"/>
         </w:rPr>
-        <w:t>: Holds the URLs for images.</w:t>
+        <w:t xml:space="preserve">: Holds the </w:t>
+      </w:r>
+      <w:r>
+        <w:rPr>
+          <w:lang w:val="en-US"/>
+        </w:rPr>
+        <w:t>data</w:t>
+      </w:r>
+      <w:r>
+        <w:rPr>
+          <w:lang w:val="en-US"/>
+        </w:rPr>
+        <w:t xml:space="preserve"> for images.</w:t>
       </w:r>
     </w:p>
     <w:p>
@@ -1128,20 +1192,20 @@
           <w:lang w:val="en-US"/>
         </w:rPr>
         <w:lastRenderedPageBreak/>
-        <w:t>AddLight indicator</w:t>
-      </w:r>
-    </w:p>
-    <w:p>
-      <w:pPr>
-        <w:rPr>
-          <w:lang w:val="en-US"/>
-        </w:rPr>
-      </w:pPr>
-      <w:r>
-        <w:rPr>
-          <w:lang w:val="en-US"/>
-        </w:rPr>
-        <w:t>This is the sphere that provides an indicator for the placement of lights. It is hidden by default and only visible when in “add” mode.</w:t>
+        <w:t>Default plane</w:t>
+      </w:r>
+    </w:p>
+    <w:p>
+      <w:pPr>
+        <w:rPr>
+          <w:lang w:val="en-US"/>
+        </w:rPr>
+      </w:pPr>
+      <w:r>
+        <w:rPr>
+          <w:lang w:val="en-US"/>
+        </w:rPr>
+        <w:t>This is the plane on which the floor plan will be rendered as a texture. In the default scene, it is a plain white plane.</w:t>
       </w:r>
     </w:p>
     <w:p>
@@ -1171,44 +1235,32 @@
         <w:rPr>
           <w:lang w:val="en-US"/>
         </w:rPr>
-        <w:t>type (string): “DirectionalLight”</w:t>
-      </w:r>
-    </w:p>
-    <w:p>
-      <w:pPr>
-        <w:rPr>
-          <w:lang w:val="en-US"/>
-        </w:rPr>
-      </w:pPr>
-      <w:r>
-        <w:rPr>
-          <w:lang w:val="en-US"/>
-        </w:rPr>
-        <w:t>receiveShadow</w:t>
-      </w:r>
-      <w:r>
-        <w:rPr>
-          <w:lang w:val="en-US"/>
-        </w:rPr>
-        <w:t xml:space="preserve"> (</w:t>
-      </w:r>
-      <w:r>
-        <w:rPr>
-          <w:lang w:val="en-US"/>
-        </w:rPr>
-        <w:t>bool</w:t>
-      </w:r>
-      <w:r>
-        <w:rPr>
-          <w:lang w:val="en-US"/>
-        </w:rPr>
-        <w:t xml:space="preserve">): </w:t>
-      </w:r>
-      <w:r>
-        <w:rPr>
-          <w:lang w:val="en-US"/>
-        </w:rPr>
-        <w:t>true</w:t>
+        <w:t>type (string): “</w:t>
+      </w:r>
+      <w:r>
+        <w:rPr>
+          <w:lang w:val="en-US"/>
+        </w:rPr>
+        <w:t>Mesh</w:t>
+      </w:r>
+      <w:r>
+        <w:rPr>
+          <w:lang w:val="en-US"/>
+        </w:rPr>
+        <w:t>”</w:t>
+      </w:r>
+    </w:p>
+    <w:p>
+      <w:pPr>
+        <w:rPr>
+          <w:lang w:val="en-US"/>
+        </w:rPr>
+      </w:pPr>
+      <w:r>
+        <w:rPr>
+          <w:lang w:val="en-US"/>
+        </w:rPr>
+        <w:t>receiveShadow (bool): true</w:t>
       </w:r>
     </w:p>
     <w:p>
@@ -1234,19 +1286,7 @@
         <w:rPr>
           <w:lang w:val="en-US"/>
         </w:rPr>
-        <w:t xml:space="preserve">matrix (array of numbers): Transformation matrix </w:t>
-      </w:r>
-      <w:r>
-        <w:rPr>
-          <w:lang w:val="en-US"/>
-        </w:rPr>
-        <w:t xml:space="preserve">(4x4) </w:t>
-      </w:r>
-      <w:r>
-        <w:rPr>
-          <w:lang w:val="en-US"/>
-        </w:rPr>
-        <w:t>of the object.</w:t>
+        <w:t>matrix (array of numbers): Transformation matrix (4x4) of the object.</w:t>
       </w:r>
     </w:p>
     <w:p>
@@ -1272,7 +1312,19 @@
         <w:rPr>
           <w:lang w:val="en-US"/>
         </w:rPr>
-        <w:t>material (string): identifier for the material used by this object.</w:t>
+        <w:t xml:space="preserve">material (string): </w:t>
+      </w:r>
+      <w:r>
+        <w:rPr>
+          <w:lang w:val="en-US"/>
+        </w:rPr>
+        <w:t>I</w:t>
+      </w:r>
+      <w:r>
+        <w:rPr>
+          <w:lang w:val="en-US"/>
+        </w:rPr>
+        <w:t>dentifier for the material used by this object.</w:t>
       </w:r>
     </w:p>
     <w:p>
@@ -1300,32 +1352,20 @@
           <w:szCs w:val="26"/>
           <w:lang w:val="en-US"/>
         </w:rPr>
-        <w:t>Colours</w:t>
-      </w:r>
-    </w:p>
-    <w:p>
-      <w:pPr>
-        <w:rPr>
-          <w:lang w:val="en-US"/>
-        </w:rPr>
-      </w:pPr>
-      <w:r>
-        <w:rPr>
-          <w:lang w:val="en-US"/>
-        </w:rPr>
-        <w:t>This object is used to store the colour information for groups, zones and triggers</w:t>
-      </w:r>
-      <w:r>
-        <w:rPr>
-          <w:lang w:val="en-US"/>
-        </w:rPr>
-        <w:t xml:space="preserve"> in each scene</w:t>
-      </w:r>
-      <w:r>
-        <w:rPr>
-          <w:lang w:val="en-US"/>
-        </w:rPr>
-        <w:t>.</w:t>
+        <w:t>AddLight indicator</w:t>
+      </w:r>
+    </w:p>
+    <w:p>
+      <w:pPr>
+        <w:rPr>
+          <w:lang w:val="en-US"/>
+        </w:rPr>
+      </w:pPr>
+      <w:r>
+        <w:rPr>
+          <w:lang w:val="en-US"/>
+        </w:rPr>
+        <w:t>This is the sphere that provides an indicator for the placement of lights. It is hidden by default and only visible when in “add” mode.</w:t>
       </w:r>
     </w:p>
     <w:p>
@@ -1355,137 +1395,20 @@
         <w:rPr>
           <w:lang w:val="en-US"/>
         </w:rPr>
-        <w:t>type (string): “</w:t>
-      </w:r>
-      <w:r>
-        <w:rPr>
-          <w:lang w:val="en-US"/>
-        </w:rPr>
-        <w:t>Object3D</w:t>
-      </w:r>
-      <w:r>
-        <w:rPr>
-          <w:lang w:val="en-US"/>
-        </w:rPr>
-        <w:t>”</w:t>
-      </w:r>
-    </w:p>
-    <w:p>
-      <w:pPr>
-        <w:rPr>
-          <w:lang w:val="en-US"/>
-        </w:rPr>
-      </w:pPr>
-      <w:r>
-        <w:rPr>
-          <w:lang w:val="en-US"/>
-        </w:rPr>
-        <w:t>name</w:t>
-      </w:r>
-      <w:r>
-        <w:rPr>
-          <w:lang w:val="en-US"/>
-        </w:rPr>
-        <w:t xml:space="preserve"> (string): “</w:t>
-      </w:r>
-      <w:r>
-        <w:rPr>
-          <w:lang w:val="en-US"/>
-        </w:rPr>
-        <w:t>colours</w:t>
-      </w:r>
-      <w:r>
-        <w:rPr>
-          <w:lang w:val="en-US"/>
-        </w:rPr>
-        <w:t>”</w:t>
-      </w:r>
-    </w:p>
-    <w:p>
-      <w:pPr>
-        <w:rPr>
-          <w:lang w:val="en-US"/>
-        </w:rPr>
-      </w:pPr>
-      <w:r>
-        <w:rPr>
-          <w:lang w:val="en-US"/>
-        </w:rPr>
-        <w:t xml:space="preserve">userData (object): Consists of </w:t>
-      </w:r>
-      <w:r>
-        <w:rPr>
-          <w:lang w:val="en-US"/>
-        </w:rPr>
-        <w:t xml:space="preserve">the following </w:t>
-      </w:r>
-      <w:r>
-        <w:rPr>
-          <w:lang w:val="en-US"/>
-        </w:rPr>
-        <w:t>3 properties:</w:t>
-      </w:r>
-    </w:p>
-    <w:p>
-      <w:pPr>
-        <w:rPr>
-          <w:lang w:val="en-US"/>
-        </w:rPr>
-      </w:pPr>
-      <w:r>
-        <w:rPr>
-          <w:lang w:val="en-US"/>
-        </w:rPr>
-        <w:tab/>
-        <w:t>groupArray (array of numbers):</w:t>
-      </w:r>
-      <w:r>
-        <w:rPr>
-          <w:lang w:val="en-US"/>
-        </w:rPr>
-        <w:t xml:space="preserve"> An array of length 256 which stores the colours to be used </w:t>
-      </w:r>
-      <w:r>
-        <w:rPr>
-          <w:lang w:val="en-US"/>
-        </w:rPr>
-        <w:br/>
-        <w:t xml:space="preserve">                                                                        for each group (0-255).</w:t>
-      </w:r>
-    </w:p>
-    <w:p>
-      <w:pPr>
-        <w:rPr>
-          <w:lang w:val="en-US"/>
-        </w:rPr>
-      </w:pPr>
-      <w:r>
-        <w:rPr>
-          <w:lang w:val="en-US"/>
-        </w:rPr>
-        <w:tab/>
-        <w:t xml:space="preserve">zoneArray (array of numbers): An array of length 256 which stores the colours to be used for </w:t>
-      </w:r>
-      <w:r>
-        <w:rPr>
-          <w:lang w:val="en-US"/>
-        </w:rPr>
-        <w:br/>
-        <w:t xml:space="preserve">                                                                      each zone (0-255).</w:t>
-      </w:r>
-    </w:p>
-    <w:p>
-      <w:pPr>
-        <w:rPr>
-          <w:lang w:val="en-US"/>
-        </w:rPr>
-      </w:pPr>
-      <w:r>
-        <w:rPr>
-          <w:lang w:val="en-US"/>
-        </w:rPr>
-        <w:tab/>
-        <w:t>triggerColour (number): The colour to be used for the trigger line indicators.</w:t>
+        <w:t>type (string): “DirectionalLight”</w:t>
+      </w:r>
+    </w:p>
+    <w:p>
+      <w:pPr>
+        <w:rPr>
+          <w:lang w:val="en-US"/>
+        </w:rPr>
+      </w:pPr>
+      <w:r>
+        <w:rPr>
+          <w:lang w:val="en-US"/>
+        </w:rPr>
+        <w:t>receiveShadow (bool): true</w:t>
       </w:r>
     </w:p>
     <w:p>
@@ -1511,20 +1434,121 @@
         <w:rPr>
           <w:lang w:val="en-US"/>
         </w:rPr>
-        <w:t>matrix (array of numbers): Transformation matrix</w:t>
-      </w:r>
-      <w:r>
-        <w:rPr>
-          <w:lang w:val="en-US"/>
-        </w:rPr>
-        <w:t xml:space="preserve"> (4x4)</w:t>
-      </w:r>
-      <w:r>
-        <w:rPr>
-          <w:lang w:val="en-US"/>
-        </w:rPr>
-        <w:t xml:space="preserve"> of the object.</w:t>
-      </w:r>
+        <w:t xml:space="preserve">matrix (array of numbers): Transformation matrix </w:t>
+      </w:r>
+      <w:r>
+        <w:rPr>
+          <w:lang w:val="en-US"/>
+        </w:rPr>
+        <w:t xml:space="preserve">(4x4) </w:t>
+      </w:r>
+      <w:r>
+        <w:rPr>
+          <w:lang w:val="en-US"/>
+        </w:rPr>
+        <w:t>of the object.</w:t>
+      </w:r>
+    </w:p>
+    <w:p>
+      <w:pPr>
+        <w:rPr>
+          <w:lang w:val="en-US"/>
+        </w:rPr>
+      </w:pPr>
+      <w:r>
+        <w:rPr>
+          <w:lang w:val="en-US"/>
+        </w:rPr>
+        <w:t>geometry (string): Identifier for the type of geometry this object uses.</w:t>
+      </w:r>
+    </w:p>
+    <w:p>
+      <w:pPr>
+        <w:rPr>
+          <w:lang w:val="en-US"/>
+        </w:rPr>
+      </w:pPr>
+      <w:r>
+        <w:rPr>
+          <w:lang w:val="en-US"/>
+        </w:rPr>
+        <w:t xml:space="preserve">material (string): </w:t>
+      </w:r>
+      <w:r>
+        <w:rPr>
+          <w:lang w:val="en-US"/>
+        </w:rPr>
+        <w:t>I</w:t>
+      </w:r>
+      <w:r>
+        <w:rPr>
+          <w:lang w:val="en-US"/>
+        </w:rPr>
+        <w:t>dentifier for the material used by this object.</w:t>
+      </w:r>
+    </w:p>
+    <w:p>
+      <w:pPr>
+        <w:rPr>
+          <w:lang w:val="en-US"/>
+        </w:rPr>
+      </w:pPr>
+    </w:p>
+    <w:p>
+      <w:pPr>
+        <w:rPr>
+          <w:lang w:val="en-US"/>
+        </w:rPr>
+      </w:pPr>
+    </w:p>
+    <w:p>
+      <w:pPr>
+        <w:rPr>
+          <w:lang w:val="en-US"/>
+        </w:rPr>
+      </w:pPr>
+    </w:p>
+    <w:p>
+      <w:pPr>
+        <w:rPr>
+          <w:lang w:val="en-US"/>
+        </w:rPr>
+      </w:pPr>
+    </w:p>
+    <w:p>
+      <w:pPr>
+        <w:rPr>
+          <w:lang w:val="en-US"/>
+        </w:rPr>
+      </w:pPr>
+    </w:p>
+    <w:p>
+      <w:pPr>
+        <w:rPr>
+          <w:lang w:val="en-US"/>
+        </w:rPr>
+      </w:pPr>
+    </w:p>
+    <w:p>
+      <w:pPr>
+        <w:rPr>
+          <w:lang w:val="en-US"/>
+        </w:rPr>
+      </w:pPr>
+    </w:p>
+    <w:p>
+      <w:pPr>
+        <w:rPr>
+          <w:lang w:val="en-US"/>
+        </w:rPr>
+      </w:pPr>
+    </w:p>
+    <w:p>
+      <w:pPr>
+        <w:rPr>
+          <w:lang w:val="en-US"/>
+        </w:rPr>
+      </w:pPr>
     </w:p>
     <w:p>
       <w:pPr>
@@ -1543,9 +1567,7 @@
           <w:lang w:val="en-US"/>
         </w:rPr>
       </w:pPr>
-    </w:p>
-    <w:p>
-      <w:pPr>
+      <w:r>
         <w:rPr>
           <w:b/>
           <w:bCs/>
@@ -1553,6 +1575,332 @@
           <w:szCs w:val="26"/>
           <w:lang w:val="en-US"/>
         </w:rPr>
+        <w:lastRenderedPageBreak/>
+        <w:t>Colours</w:t>
+      </w:r>
+    </w:p>
+    <w:p>
+      <w:pPr>
+        <w:rPr>
+          <w:lang w:val="en-US"/>
+        </w:rPr>
+      </w:pPr>
+      <w:r>
+        <w:rPr>
+          <w:lang w:val="en-US"/>
+        </w:rPr>
+        <w:t xml:space="preserve">This object is used to store the colour information for groups, </w:t>
+      </w:r>
+      <w:r>
+        <w:rPr>
+          <w:lang w:val="en-US"/>
+        </w:rPr>
+        <w:t>zones,</w:t>
+      </w:r>
+      <w:r>
+        <w:rPr>
+          <w:lang w:val="en-US"/>
+        </w:rPr>
+        <w:t xml:space="preserve"> and triggers</w:t>
+      </w:r>
+      <w:r>
+        <w:rPr>
+          <w:lang w:val="en-US"/>
+        </w:rPr>
+        <w:t xml:space="preserve"> in each scene</w:t>
+      </w:r>
+      <w:r>
+        <w:rPr>
+          <w:lang w:val="en-US"/>
+        </w:rPr>
+        <w:t>.</w:t>
+      </w:r>
+    </w:p>
+    <w:p>
+      <w:pPr>
+        <w:rPr>
+          <w:b/>
+          <w:bCs/>
+          <w:lang w:val="en-US"/>
+        </w:rPr>
+      </w:pPr>
+      <w:r>
+        <w:rPr>
+          <w:b/>
+          <w:bCs/>
+          <w:lang w:val="en-US"/>
+        </w:rPr>
+        <w:t>Properties:</w:t>
+      </w:r>
+    </w:p>
+    <w:p>
+      <w:pPr>
+        <w:rPr>
+          <w:lang w:val="en-US"/>
+        </w:rPr>
+      </w:pPr>
+      <w:r>
+        <w:rPr>
+          <w:lang w:val="en-US"/>
+        </w:rPr>
+        <w:t>type (string): “Object3D”</w:t>
+      </w:r>
+    </w:p>
+    <w:p>
+      <w:pPr>
+        <w:rPr>
+          <w:lang w:val="en-US"/>
+        </w:rPr>
+      </w:pPr>
+      <w:r>
+        <w:rPr>
+          <w:lang w:val="en-US"/>
+        </w:rPr>
+        <w:t>name (string): “colours”</w:t>
+      </w:r>
+    </w:p>
+    <w:p>
+      <w:pPr>
+        <w:rPr>
+          <w:lang w:val="en-US"/>
+        </w:rPr>
+      </w:pPr>
+      <w:r>
+        <w:rPr>
+          <w:lang w:val="en-US"/>
+        </w:rPr>
+        <w:t xml:space="preserve">userData (object): Consists of </w:t>
+      </w:r>
+      <w:r>
+        <w:rPr>
+          <w:lang w:val="en-US"/>
+        </w:rPr>
+        <w:t xml:space="preserve">the following </w:t>
+      </w:r>
+      <w:r>
+        <w:rPr>
+          <w:lang w:val="en-US"/>
+        </w:rPr>
+        <w:t>3 properties:</w:t>
+      </w:r>
+    </w:p>
+    <w:p>
+      <w:pPr>
+        <w:rPr>
+          <w:lang w:val="en-US"/>
+        </w:rPr>
+      </w:pPr>
+      <w:r>
+        <w:rPr>
+          <w:lang w:val="en-US"/>
+        </w:rPr>
+        <w:tab/>
+        <w:t>groupArray (array of numbers):</w:t>
+      </w:r>
+      <w:r>
+        <w:rPr>
+          <w:lang w:val="en-US"/>
+        </w:rPr>
+        <w:t xml:space="preserve"> An array of length 256 which stores the colours to be used </w:t>
+      </w:r>
+      <w:r>
+        <w:rPr>
+          <w:lang w:val="en-US"/>
+        </w:rPr>
+        <w:br/>
+        <w:t xml:space="preserve">                                                                        for each group (0-255).</w:t>
+      </w:r>
+    </w:p>
+    <w:p>
+      <w:pPr>
+        <w:rPr>
+          <w:lang w:val="en-US"/>
+        </w:rPr>
+      </w:pPr>
+      <w:r>
+        <w:rPr>
+          <w:lang w:val="en-US"/>
+        </w:rPr>
+        <w:tab/>
+        <w:t xml:space="preserve">zoneArray (array of numbers): An array of length 256 which stores the colours to be used for </w:t>
+      </w:r>
+      <w:r>
+        <w:rPr>
+          <w:lang w:val="en-US"/>
+        </w:rPr>
+        <w:br/>
+        <w:t xml:space="preserve">                                                                      each zone (0-255).</w:t>
+      </w:r>
+    </w:p>
+    <w:p>
+      <w:pPr>
+        <w:rPr>
+          <w:lang w:val="en-US"/>
+        </w:rPr>
+      </w:pPr>
+      <w:r>
+        <w:rPr>
+          <w:lang w:val="en-US"/>
+        </w:rPr>
+        <w:tab/>
+        <w:t>triggerColour (number): The colour to be used for the trigger line indicators.</w:t>
+      </w:r>
+    </w:p>
+    <w:p>
+      <w:pPr>
+        <w:rPr>
+          <w:lang w:val="en-US"/>
+        </w:rPr>
+      </w:pPr>
+      <w:r>
+        <w:rPr>
+          <w:lang w:val="en-US"/>
+        </w:rPr>
+        <w:t>layers (number): Render layer.</w:t>
+      </w:r>
+    </w:p>
+    <w:p>
+      <w:pPr>
+        <w:rPr>
+          <w:lang w:val="en-US"/>
+        </w:rPr>
+      </w:pPr>
+      <w:r>
+        <w:rPr>
+          <w:lang w:val="en-US"/>
+        </w:rPr>
+        <w:t>matrix (array of numbers): Transformation matrix</w:t>
+      </w:r>
+      <w:r>
+        <w:rPr>
+          <w:lang w:val="en-US"/>
+        </w:rPr>
+        <w:t xml:space="preserve"> (4x4)</w:t>
+      </w:r>
+      <w:r>
+        <w:rPr>
+          <w:lang w:val="en-US"/>
+        </w:rPr>
+        <w:t xml:space="preserve"> of the object.</w:t>
+      </w:r>
+    </w:p>
+    <w:p>
+      <w:pPr>
+        <w:rPr>
+          <w:lang w:val="en-US"/>
+        </w:rPr>
+      </w:pPr>
+    </w:p>
+    <w:p>
+      <w:pPr>
+        <w:rPr>
+          <w:lang w:val="en-US"/>
+        </w:rPr>
+      </w:pPr>
+    </w:p>
+    <w:p>
+      <w:pPr>
+        <w:rPr>
+          <w:lang w:val="en-US"/>
+        </w:rPr>
+      </w:pPr>
+    </w:p>
+    <w:p>
+      <w:pPr>
+        <w:rPr>
+          <w:lang w:val="en-US"/>
+        </w:rPr>
+      </w:pPr>
+    </w:p>
+    <w:p>
+      <w:pPr>
+        <w:rPr>
+          <w:lang w:val="en-US"/>
+        </w:rPr>
+      </w:pPr>
+    </w:p>
+    <w:p>
+      <w:pPr>
+        <w:rPr>
+          <w:lang w:val="en-US"/>
+        </w:rPr>
+      </w:pPr>
+    </w:p>
+    <w:p>
+      <w:pPr>
+        <w:rPr>
+          <w:lang w:val="en-US"/>
+        </w:rPr>
+      </w:pPr>
+    </w:p>
+    <w:p>
+      <w:pPr>
+        <w:rPr>
+          <w:lang w:val="en-US"/>
+        </w:rPr>
+      </w:pPr>
+    </w:p>
+    <w:p>
+      <w:pPr>
+        <w:rPr>
+          <w:lang w:val="en-US"/>
+        </w:rPr>
+      </w:pPr>
+    </w:p>
+    <w:p>
+      <w:pPr>
+        <w:rPr>
+          <w:lang w:val="en-US"/>
+        </w:rPr>
+      </w:pPr>
+    </w:p>
+    <w:p>
+      <w:pPr>
+        <w:rPr>
+          <w:lang w:val="en-US"/>
+        </w:rPr>
+      </w:pPr>
+    </w:p>
+    <w:p>
+      <w:pPr>
+        <w:rPr>
+          <w:lang w:val="en-US"/>
+        </w:rPr>
+      </w:pPr>
+    </w:p>
+    <w:p>
+      <w:pPr>
+        <w:rPr>
+          <w:lang w:val="en-US"/>
+        </w:rPr>
+      </w:pPr>
+    </w:p>
+    <w:p>
+      <w:pPr>
+        <w:rPr>
+          <w:lang w:val="en-US"/>
+        </w:rPr>
+      </w:pPr>
+    </w:p>
+    <w:p>
+      <w:pPr>
+        <w:rPr>
+          <w:lang w:val="en-US"/>
+        </w:rPr>
+      </w:pPr>
+    </w:p>
+    <w:p>
+      <w:pPr>
+        <w:rPr>
+          <w:lang w:val="en-US"/>
+        </w:rPr>
+      </w:pPr>
+    </w:p>
+    <w:p>
+      <w:pPr>
+        <w:rPr>
+          <w:lang w:val="en-US"/>
+        </w:rPr>
       </w:pPr>
     </w:p>
     <w:p>
@@ -1576,9 +1924,7 @@
           <w:lang w:val="en-US"/>
         </w:rPr>
       </w:pPr>
-    </w:p>
-    <w:p>
-      <w:pPr>
+      <w:r>
         <w:rPr>
           <w:b/>
           <w:bCs/>
@@ -1586,6 +1932,523 @@
           <w:szCs w:val="26"/>
           <w:lang w:val="en-US"/>
         </w:rPr>
+        <w:lastRenderedPageBreak/>
+        <w:t>Light</w:t>
+      </w:r>
+    </w:p>
+    <w:p>
+      <w:pPr>
+        <w:rPr>
+          <w:lang w:val="en-US"/>
+        </w:rPr>
+      </w:pPr>
+      <w:r>
+        <w:rPr>
+          <w:lang w:val="en-US"/>
+        </w:rPr>
+        <w:t>Light (smart light) object that can be added/removed from the scene.</w:t>
+      </w:r>
+    </w:p>
+    <w:p>
+      <w:pPr>
+        <w:rPr>
+          <w:b/>
+          <w:bCs/>
+          <w:lang w:val="en-US"/>
+        </w:rPr>
+      </w:pPr>
+      <w:r>
+        <w:rPr>
+          <w:b/>
+          <w:bCs/>
+          <w:lang w:val="en-US"/>
+        </w:rPr>
+        <w:t>Properties:</w:t>
+      </w:r>
+    </w:p>
+    <w:p>
+      <w:pPr>
+        <w:rPr>
+          <w:lang w:val="en-US"/>
+        </w:rPr>
+      </w:pPr>
+      <w:r>
+        <w:rPr>
+          <w:lang w:val="en-US"/>
+        </w:rPr>
+        <w:t>type (string): “Mesh”</w:t>
+      </w:r>
+    </w:p>
+    <w:p>
+      <w:pPr>
+        <w:rPr>
+          <w:lang w:val="en-US"/>
+        </w:rPr>
+      </w:pPr>
+      <w:r>
+        <w:rPr>
+          <w:lang w:val="en-US"/>
+        </w:rPr>
+        <w:t xml:space="preserve">userData (object): Consists of </w:t>
+      </w:r>
+      <w:r>
+        <w:rPr>
+          <w:lang w:val="en-US"/>
+        </w:rPr>
+        <w:t>the following 19 properties:</w:t>
+      </w:r>
+    </w:p>
+    <w:p>
+      <w:pPr>
+        <w:rPr>
+          <w:lang w:val="en-US"/>
+        </w:rPr>
+      </w:pPr>
+      <w:r>
+        <w:rPr>
+          <w:lang w:val="en-US"/>
+        </w:rPr>
+        <w:tab/>
+        <w:t>name (string): Identifier of the light for front-end use.</w:t>
+      </w:r>
+    </w:p>
+    <w:p>
+      <w:pPr>
+        <w:rPr>
+          <w:lang w:val="en-US"/>
+        </w:rPr>
+      </w:pPr>
+      <w:r>
+        <w:rPr>
+          <w:lang w:val="en-US"/>
+        </w:rPr>
+        <w:tab/>
+        <w:t>key (string): Identifier of the light for back-end use.</w:t>
+      </w:r>
+    </w:p>
+    <w:p>
+      <w:pPr>
+        <w:rPr>
+          <w:lang w:val="en-US"/>
+        </w:rPr>
+      </w:pPr>
+      <w:r>
+        <w:rPr>
+          <w:lang w:val="en-US"/>
+        </w:rPr>
+        <w:tab/>
+        <w:t>fwVersion (string): Firmware version.</w:t>
+      </w:r>
+    </w:p>
+    <w:p>
+      <w:pPr>
+        <w:rPr>
+          <w:lang w:val="en-US"/>
+        </w:rPr>
+      </w:pPr>
+      <w:r>
+        <w:rPr>
+          <w:lang w:val="en-US"/>
+        </w:rPr>
+        <w:tab/>
+        <w:t xml:space="preserve">selected (bool): </w:t>
+      </w:r>
+      <w:r>
+        <w:rPr>
+          <w:lang w:val="en-US"/>
+        </w:rPr>
+        <w:t>For internal use (selection and outlining objects).</w:t>
+      </w:r>
+    </w:p>
+    <w:p>
+      <w:pPr>
+        <w:rPr>
+          <w:lang w:val="en-US"/>
+        </w:rPr>
+      </w:pPr>
+      <w:r>
+        <w:rPr>
+          <w:lang w:val="en-US"/>
+        </w:rPr>
+        <w:tab/>
+        <w:t>updateProgress (bool):</w:t>
+      </w:r>
+      <w:r>
+        <w:rPr>
+          <w:lang w:val="en-US"/>
+        </w:rPr>
+        <w:t xml:space="preserve"> For internal use.</w:t>
+      </w:r>
+    </w:p>
+    <w:p>
+      <w:pPr>
+        <w:rPr>
+          <w:lang w:val="en-US"/>
+        </w:rPr>
+      </w:pPr>
+      <w:r>
+        <w:rPr>
+          <w:lang w:val="en-US"/>
+        </w:rPr>
+        <w:tab/>
+        <w:t>provisionProgress (bool):</w:t>
+      </w:r>
+      <w:r>
+        <w:rPr>
+          <w:lang w:val="en-US"/>
+        </w:rPr>
+        <w:t xml:space="preserve"> For internal use.</w:t>
+      </w:r>
+    </w:p>
+    <w:p>
+      <w:pPr>
+        <w:rPr>
+          <w:lang w:val="en-US"/>
+        </w:rPr>
+      </w:pPr>
+      <w:r>
+        <w:rPr>
+          <w:lang w:val="en-US"/>
+        </w:rPr>
+        <w:tab/>
+        <w:t xml:space="preserve">lastHeard (string): </w:t>
+      </w:r>
+      <w:r>
+        <w:rPr>
+          <w:lang w:val="en-US"/>
+        </w:rPr>
+        <w:t>Date/time of last update.</w:t>
+      </w:r>
+    </w:p>
+    <w:p>
+      <w:pPr>
+        <w:rPr>
+          <w:lang w:val="en-US"/>
+        </w:rPr>
+      </w:pPr>
+      <w:r>
+        <w:rPr>
+          <w:lang w:val="en-US"/>
+        </w:rPr>
+        <w:tab/>
+        <w:t>status (number):</w:t>
+      </w:r>
+      <w:r>
+        <w:rPr>
+          <w:lang w:val="en-US"/>
+        </w:rPr>
+        <w:t xml:space="preserve"> Status of the light. (1 – ON, 2 – OFF)</w:t>
+      </w:r>
+    </w:p>
+    <w:p>
+      <w:pPr>
+        <w:rPr>
+          <w:lang w:val="en-US"/>
+        </w:rPr>
+      </w:pPr>
+      <w:r>
+        <w:rPr>
+          <w:lang w:val="en-US"/>
+        </w:rPr>
+        <w:tab/>
+        <w:t>pwm (number):</w:t>
+      </w:r>
+      <w:r>
+        <w:rPr>
+          <w:lang w:val="en-US"/>
+        </w:rPr>
+        <w:t xml:space="preserve"> PWM level.</w:t>
+      </w:r>
+    </w:p>
+    <w:p>
+      <w:pPr>
+        <w:rPr>
+          <w:lang w:val="en-US"/>
+        </w:rPr>
+      </w:pPr>
+      <w:r>
+        <w:rPr>
+          <w:lang w:val="en-US"/>
+        </w:rPr>
+        <w:tab/>
+        <w:t xml:space="preserve">msSens (string): </w:t>
+      </w:r>
+      <w:r>
+        <w:rPr>
+          <w:lang w:val="en-US"/>
+        </w:rPr>
+        <w:t>Motion sensor sensitivity.</w:t>
+      </w:r>
+    </w:p>
+    <w:p>
+      <w:pPr>
+        <w:rPr>
+          <w:lang w:val="en-US"/>
+        </w:rPr>
+      </w:pPr>
+      <w:r>
+        <w:rPr>
+          <w:lang w:val="en-US"/>
+        </w:rPr>
+        <w:tab/>
+        <w:t xml:space="preserve">syncClock (bool): </w:t>
+      </w:r>
+      <w:r>
+        <w:rPr>
+          <w:lang w:val="en-US"/>
+        </w:rPr>
+        <w:t>Synchronise clock to PC clock.</w:t>
+      </w:r>
+    </w:p>
+    <w:p>
+      <w:pPr>
+        <w:rPr>
+          <w:lang w:val="en-US"/>
+        </w:rPr>
+      </w:pPr>
+      <w:r>
+        <w:rPr>
+          <w:lang w:val="en-US"/>
+        </w:rPr>
+        <w:tab/>
+        <w:t>maxBrightness (number):</w:t>
+      </w:r>
+      <w:r>
+        <w:rPr>
+          <w:lang w:val="en-US"/>
+        </w:rPr>
+        <w:t xml:space="preserve"> </w:t>
+      </w:r>
+      <w:r>
+        <w:rPr>
+          <w:lang w:val="en-US"/>
+        </w:rPr>
+        <w:t>0-100 value of the light’s brightness.</w:t>
+      </w:r>
+    </w:p>
+    <w:p>
+      <w:pPr>
+        <w:rPr>
+          <w:lang w:val="en-US"/>
+        </w:rPr>
+      </w:pPr>
+      <w:r>
+        <w:rPr>
+          <w:lang w:val="en-US"/>
+        </w:rPr>
+        <w:tab/>
+        <w:t>dimmedBrightness (number):</w:t>
+      </w:r>
+      <w:r>
+        <w:rPr>
+          <w:lang w:val="en-US"/>
+        </w:rPr>
+        <w:t xml:space="preserve"> 0-100 value of the light’s brightness when dimmed.</w:t>
+      </w:r>
+    </w:p>
+    <w:p>
+      <w:pPr>
+        <w:rPr>
+          <w:lang w:val="en-US"/>
+        </w:rPr>
+      </w:pPr>
+      <w:r>
+        <w:rPr>
+          <w:lang w:val="en-US"/>
+        </w:rPr>
+        <w:tab/>
+        <w:t>msBrightness (number):</w:t>
+      </w:r>
+      <w:r>
+        <w:rPr>
+          <w:lang w:val="en-US"/>
+        </w:rPr>
+        <w:t xml:space="preserve"> 0-100 value of the light’s brightness when activated by the motion </w:t>
+      </w:r>
+      <w:r>
+        <w:rPr>
+          <w:lang w:val="en-US"/>
+        </w:rPr>
+        <w:br/>
+        <w:t xml:space="preserve">                                                           sensor.</w:t>
+      </w:r>
+    </w:p>
+    <w:p>
+      <w:pPr>
+        <w:rPr>
+          <w:lang w:val="en-US"/>
+        </w:rPr>
+      </w:pPr>
+      <w:r>
+        <w:rPr>
+          <w:lang w:val="en-US"/>
+        </w:rPr>
+        <w:tab/>
+        <w:t>holdTime (number):</w:t>
+      </w:r>
+      <w:r>
+        <w:rPr>
+          <w:lang w:val="en-US"/>
+        </w:rPr>
+        <w:t xml:space="preserve"> The amount of time to remain in triggered brightness.</w:t>
+      </w:r>
+    </w:p>
+    <w:p>
+      <w:pPr>
+        <w:rPr>
+          <w:lang w:val="en-US"/>
+        </w:rPr>
+      </w:pPr>
+      <w:r>
+        <w:rPr>
+          <w:lang w:val="en-US"/>
+        </w:rPr>
+        <w:tab/>
+        <w:t>groupId (number):</w:t>
+      </w:r>
+      <w:r>
+        <w:rPr>
+          <w:lang w:val="en-US"/>
+        </w:rPr>
+        <w:t xml:space="preserve"> Identifier for the group the light belongs to. (0-255)</w:t>
+      </w:r>
+    </w:p>
+    <w:p>
+      <w:pPr>
+        <w:rPr>
+          <w:lang w:val="en-US"/>
+        </w:rPr>
+      </w:pPr>
+      <w:r>
+        <w:rPr>
+          <w:lang w:val="en-US"/>
+        </w:rPr>
+        <w:tab/>
+        <w:t xml:space="preserve">zoneId (number): </w:t>
+      </w:r>
+      <w:r>
+        <w:rPr>
+          <w:lang w:val="en-US"/>
+        </w:rPr>
+        <w:t>Identifier for the zone the light belongs to. (0-255)</w:t>
+      </w:r>
+    </w:p>
+    <w:p>
+      <w:pPr>
+        <w:rPr>
+          <w:lang w:val="en-US"/>
+        </w:rPr>
+      </w:pPr>
+      <w:r>
+        <w:rPr>
+          <w:lang w:val="en-US"/>
+        </w:rPr>
+        <w:tab/>
+        <w:t>triggerers (array of strings):</w:t>
+      </w:r>
+      <w:r>
+        <w:rPr>
+          <w:lang w:val="en-US"/>
+        </w:rPr>
+        <w:t xml:space="preserve"> Keys of lights that can trigger this light.</w:t>
+      </w:r>
+    </w:p>
+    <w:p>
+      <w:pPr>
+        <w:rPr>
+          <w:lang w:val="en-US"/>
+        </w:rPr>
+      </w:pPr>
+      <w:r>
+        <w:rPr>
+          <w:lang w:val="en-US"/>
+        </w:rPr>
+        <w:tab/>
+        <w:t xml:space="preserve">triggerees (array of strings): </w:t>
+      </w:r>
+      <w:r>
+        <w:rPr>
+          <w:lang w:val="en-US"/>
+        </w:rPr>
+        <w:t>Keys of lights that this light can trigger.</w:t>
+      </w:r>
+    </w:p>
+    <w:p>
+      <w:pPr>
+        <w:rPr>
+          <w:lang w:val="en-US"/>
+        </w:rPr>
+      </w:pPr>
+      <w:r>
+        <w:rPr>
+          <w:lang w:val="en-US"/>
+        </w:rPr>
+        <w:t>layers (number): Render layer.</w:t>
+      </w:r>
+    </w:p>
+    <w:p>
+      <w:pPr>
+        <w:rPr>
+          <w:lang w:val="en-US"/>
+        </w:rPr>
+      </w:pPr>
+      <w:r>
+        <w:rPr>
+          <w:lang w:val="en-US"/>
+        </w:rPr>
+        <w:t>matrix (array of numbers): Transformation matrix (4x4) of the object.</w:t>
+      </w:r>
+    </w:p>
+    <w:p>
+      <w:pPr>
+        <w:rPr>
+          <w:lang w:val="en-US"/>
+        </w:rPr>
+      </w:pPr>
+      <w:r>
+        <w:rPr>
+          <w:lang w:val="en-US"/>
+        </w:rPr>
+        <w:t>geometry (string): Identifier for the type of geometry this object uses.</w:t>
+      </w:r>
+    </w:p>
+    <w:p>
+      <w:pPr>
+        <w:rPr>
+          <w:lang w:val="en-US"/>
+        </w:rPr>
+      </w:pPr>
+      <w:r>
+        <w:rPr>
+          <w:lang w:val="en-US"/>
+        </w:rPr>
+        <w:t xml:space="preserve">material (string): </w:t>
+      </w:r>
+      <w:r>
+        <w:rPr>
+          <w:lang w:val="en-US"/>
+        </w:rPr>
+        <w:t>I</w:t>
+      </w:r>
+      <w:r>
+        <w:rPr>
+          <w:lang w:val="en-US"/>
+        </w:rPr>
+        <w:t>dentifier for the material used by this object.</w:t>
+      </w:r>
+    </w:p>
+    <w:p>
+      <w:pPr>
+        <w:rPr>
+          <w:lang w:val="en-US"/>
+        </w:rPr>
+      </w:pPr>
+    </w:p>
+    <w:p>
+      <w:pPr>
+        <w:rPr>
+          <w:lang w:val="en-US"/>
+        </w:rPr>
       </w:pPr>
     </w:p>
     <w:p>
@@ -1598,9 +2461,7 @@
           <w:lang w:val="en-US"/>
         </w:rPr>
       </w:pPr>
-    </w:p>
-    <w:p>
-      <w:pPr>
+      <w:r>
         <w:rPr>
           <w:b/>
           <w:bCs/>
@@ -1608,565 +2469,1082 @@
           <w:szCs w:val="26"/>
           <w:lang w:val="en-US"/>
         </w:rPr>
-      </w:pPr>
-      <w:r>
+        <w:lastRenderedPageBreak/>
+        <w:t>JSON Example</w:t>
+      </w:r>
+    </w:p>
+    <w:p>
+      <w:pPr>
         <w:rPr>
           <w:b/>
           <w:bCs/>
-          <w:sz w:val="26"/>
-          <w:szCs w:val="26"/>
-          <w:lang w:val="en-US"/>
-        </w:rPr>
-        <w:lastRenderedPageBreak/>
-        <w:t>Light</w:t>
-      </w:r>
-    </w:p>
-    <w:p>
-      <w:pPr>
-        <w:rPr>
-          <w:lang w:val="en-US"/>
-        </w:rPr>
-      </w:pPr>
-      <w:r>
-        <w:rPr>
-          <w:lang w:val="en-US"/>
-        </w:rPr>
-        <w:t>Light (smart light) object that can be added/removed from the scene.</w:t>
-      </w:r>
-    </w:p>
-    <w:p>
-      <w:pPr>
+          <w:lang w:val="en-US"/>
+        </w:rPr>
+      </w:pPr>
+      <w:r>
         <w:rPr>
           <w:b/>
           <w:bCs/>
           <w:lang w:val="en-US"/>
         </w:rPr>
-      </w:pPr>
-      <w:r>
-        <w:rPr>
-          <w:b/>
-          <w:bCs/>
-          <w:lang w:val="en-US"/>
-        </w:rPr>
-        <w:t>Properties:</w:t>
-      </w:r>
-    </w:p>
-    <w:p>
-      <w:pPr>
-        <w:rPr>
-          <w:lang w:val="en-US"/>
-        </w:rPr>
-      </w:pPr>
-      <w:r>
-        <w:rPr>
-          <w:lang w:val="en-US"/>
-        </w:rPr>
-        <w:t>type (string): “Mesh”</w:t>
-      </w:r>
-    </w:p>
-    <w:p>
-      <w:pPr>
-        <w:rPr>
-          <w:lang w:val="en-US"/>
-        </w:rPr>
-      </w:pPr>
-      <w:r>
-        <w:rPr>
-          <w:lang w:val="en-US"/>
-        </w:rPr>
-        <w:t xml:space="preserve">userData (object): Consists of </w:t>
-      </w:r>
-      <w:r>
-        <w:rPr>
-          <w:lang w:val="en-US"/>
-        </w:rPr>
-        <w:t>the following 19 properties:</w:t>
-      </w:r>
-    </w:p>
-    <w:p>
-      <w:pPr>
-        <w:rPr>
-          <w:lang w:val="en-US"/>
-        </w:rPr>
-      </w:pPr>
-      <w:r>
-        <w:rPr>
-          <w:lang w:val="en-US"/>
-        </w:rPr>
-        <w:tab/>
-        <w:t>name (string): Identifier of the light for front-end use.</w:t>
-      </w:r>
-    </w:p>
-    <w:p>
-      <w:pPr>
-        <w:rPr>
-          <w:lang w:val="en-US"/>
-        </w:rPr>
-      </w:pPr>
-      <w:r>
-        <w:rPr>
-          <w:lang w:val="en-US"/>
-        </w:rPr>
-        <w:tab/>
-        <w:t>key (string): Identifier of the light for back-end use.</w:t>
-      </w:r>
-    </w:p>
-    <w:p>
-      <w:pPr>
-        <w:rPr>
-          <w:lang w:val="en-US"/>
-        </w:rPr>
-      </w:pPr>
-      <w:r>
-        <w:rPr>
-          <w:lang w:val="en-US"/>
-        </w:rPr>
-        <w:tab/>
-        <w:t>fwVersion (string): Firmware version.</w:t>
-      </w:r>
-    </w:p>
-    <w:p>
-      <w:pPr>
-        <w:rPr>
-          <w:lang w:val="en-US"/>
-        </w:rPr>
-      </w:pPr>
-      <w:r>
-        <w:rPr>
-          <w:lang w:val="en-US"/>
-        </w:rPr>
-        <w:tab/>
-        <w:t xml:space="preserve">selected (bool): </w:t>
-      </w:r>
-      <w:r>
-        <w:rPr>
-          <w:lang w:val="en-US"/>
-        </w:rPr>
-        <w:t>For internal use (selection and outlining objects).</w:t>
-      </w:r>
-    </w:p>
-    <w:p>
-      <w:pPr>
-        <w:rPr>
-          <w:lang w:val="en-US"/>
-        </w:rPr>
-      </w:pPr>
-      <w:r>
-        <w:rPr>
-          <w:lang w:val="en-US"/>
-        </w:rPr>
-        <w:tab/>
-        <w:t>updateProgress (bool):</w:t>
-      </w:r>
-      <w:r>
-        <w:rPr>
-          <w:lang w:val="en-US"/>
-        </w:rPr>
-        <w:t xml:space="preserve"> For internal use.</w:t>
-      </w:r>
-    </w:p>
-    <w:p>
-      <w:pPr>
-        <w:rPr>
-          <w:lang w:val="en-US"/>
-        </w:rPr>
-      </w:pPr>
-      <w:r>
-        <w:rPr>
-          <w:lang w:val="en-US"/>
-        </w:rPr>
-        <w:tab/>
-        <w:t>provisionProgress (bool):</w:t>
-      </w:r>
-      <w:r>
-        <w:rPr>
-          <w:lang w:val="en-US"/>
-        </w:rPr>
-        <w:t xml:space="preserve"> For internal use.</w:t>
-      </w:r>
-    </w:p>
-    <w:p>
-      <w:pPr>
-        <w:rPr>
-          <w:lang w:val="en-US"/>
-        </w:rPr>
-      </w:pPr>
-      <w:r>
-        <w:rPr>
-          <w:lang w:val="en-US"/>
-        </w:rPr>
-        <w:tab/>
-        <w:t xml:space="preserve">lastHeard (string): </w:t>
-      </w:r>
-      <w:r>
-        <w:rPr>
-          <w:lang w:val="en-US"/>
-        </w:rPr>
-        <w:t>Date/time of last update.</w:t>
-      </w:r>
-    </w:p>
-    <w:p>
-      <w:pPr>
-        <w:rPr>
-          <w:lang w:val="en-US"/>
-        </w:rPr>
-      </w:pPr>
-      <w:r>
-        <w:rPr>
-          <w:lang w:val="en-US"/>
-        </w:rPr>
-        <w:tab/>
-        <w:t>status (number):</w:t>
-      </w:r>
-      <w:r>
-        <w:rPr>
-          <w:lang w:val="en-US"/>
-        </w:rPr>
-        <w:t xml:space="preserve"> Status of the light. (1 – ON, 2 – OFF)</w:t>
-      </w:r>
-    </w:p>
-    <w:p>
-      <w:pPr>
-        <w:rPr>
-          <w:lang w:val="en-US"/>
-        </w:rPr>
-      </w:pPr>
-      <w:r>
-        <w:rPr>
-          <w:lang w:val="en-US"/>
-        </w:rPr>
-        <w:tab/>
-        <w:t>pwm (number):</w:t>
-      </w:r>
-      <w:r>
-        <w:rPr>
-          <w:lang w:val="en-US"/>
-        </w:rPr>
-        <w:t xml:space="preserve"> PWM level.</w:t>
-      </w:r>
-    </w:p>
-    <w:p>
-      <w:pPr>
-        <w:rPr>
-          <w:lang w:val="en-US"/>
-        </w:rPr>
-      </w:pPr>
-      <w:r>
-        <w:rPr>
-          <w:lang w:val="en-US"/>
-        </w:rPr>
-        <w:tab/>
-        <w:t xml:space="preserve">msSens (string): </w:t>
-      </w:r>
-      <w:r>
-        <w:rPr>
-          <w:lang w:val="en-US"/>
-        </w:rPr>
-        <w:t>Motion sensor sensitivity.</w:t>
-      </w:r>
-    </w:p>
-    <w:p>
-      <w:pPr>
-        <w:rPr>
-          <w:lang w:val="en-US"/>
-        </w:rPr>
-      </w:pPr>
-      <w:r>
-        <w:rPr>
-          <w:lang w:val="en-US"/>
-        </w:rPr>
-        <w:tab/>
-        <w:t xml:space="preserve">syncClock (bool): </w:t>
-      </w:r>
-      <w:r>
-        <w:rPr>
-          <w:lang w:val="en-US"/>
-        </w:rPr>
-        <w:t>Synchronise clock to PC clock.</w:t>
-      </w:r>
-    </w:p>
-    <w:p>
-      <w:pPr>
-        <w:rPr>
-          <w:lang w:val="en-US"/>
-        </w:rPr>
-      </w:pPr>
-      <w:r>
-        <w:rPr>
-          <w:lang w:val="en-US"/>
-        </w:rPr>
-        <w:tab/>
-        <w:t>maxBrightness (number):</w:t>
-      </w:r>
-      <w:r>
-        <w:rPr>
-          <w:lang w:val="en-US"/>
-        </w:rPr>
-        <w:t xml:space="preserve"> </w:t>
-      </w:r>
-      <w:r>
-        <w:rPr>
-          <w:lang w:val="en-US"/>
-        </w:rPr>
-        <w:t>0-100 value of the light’s brightness.</w:t>
-      </w:r>
-    </w:p>
-    <w:p>
-      <w:pPr>
-        <w:rPr>
-          <w:lang w:val="en-US"/>
-        </w:rPr>
-      </w:pPr>
-      <w:r>
-        <w:rPr>
-          <w:lang w:val="en-US"/>
-        </w:rPr>
-        <w:tab/>
-        <w:t>dimmed</w:t>
-      </w:r>
-      <w:r>
-        <w:rPr>
-          <w:lang w:val="en-US"/>
-        </w:rPr>
-        <w:t>Brightness (number):</w:t>
-      </w:r>
-      <w:r>
-        <w:rPr>
-          <w:lang w:val="en-US"/>
-        </w:rPr>
-        <w:t xml:space="preserve"> 0-100 value of the light’s brightness when dimmed.</w:t>
-      </w:r>
-    </w:p>
-    <w:p>
-      <w:pPr>
-        <w:rPr>
-          <w:lang w:val="en-US"/>
-        </w:rPr>
-      </w:pPr>
-      <w:r>
-        <w:rPr>
-          <w:lang w:val="en-US"/>
-        </w:rPr>
-        <w:tab/>
-      </w:r>
-      <w:r>
-        <w:rPr>
-          <w:lang w:val="en-US"/>
-        </w:rPr>
-        <w:t>m</w:t>
-      </w:r>
-      <w:r>
-        <w:rPr>
-          <w:lang w:val="en-US"/>
-        </w:rPr>
-        <w:t>s</w:t>
-      </w:r>
-      <w:r>
-        <w:rPr>
-          <w:lang w:val="en-US"/>
-        </w:rPr>
-        <w:t>Brightness (number):</w:t>
-      </w:r>
-      <w:r>
-        <w:rPr>
-          <w:lang w:val="en-US"/>
-        </w:rPr>
-        <w:t xml:space="preserve"> 0-100 value of the light’s brightness when activated by the motion </w:t>
-      </w:r>
-      <w:r>
-        <w:rPr>
-          <w:lang w:val="en-US"/>
-        </w:rPr>
-        <w:br/>
-        <w:t xml:space="preserve">                                                           sensor.</w:t>
-      </w:r>
-    </w:p>
-    <w:p>
-      <w:pPr>
-        <w:rPr>
-          <w:lang w:val="en-US"/>
-        </w:rPr>
-      </w:pPr>
-      <w:r>
-        <w:rPr>
-          <w:lang w:val="en-US"/>
-        </w:rPr>
-        <w:tab/>
-        <w:t>holdTime (number):</w:t>
-      </w:r>
-      <w:r>
-        <w:rPr>
-          <w:lang w:val="en-US"/>
-        </w:rPr>
-        <w:t xml:space="preserve"> The amount of time to remain in triggered brightness.</w:t>
-      </w:r>
-    </w:p>
-    <w:p>
-      <w:pPr>
-        <w:rPr>
-          <w:lang w:val="en-US"/>
-        </w:rPr>
-      </w:pPr>
-      <w:r>
-        <w:rPr>
-          <w:lang w:val="en-US"/>
-        </w:rPr>
-        <w:tab/>
-        <w:t>groupId (number):</w:t>
-      </w:r>
-      <w:r>
-        <w:rPr>
-          <w:lang w:val="en-US"/>
-        </w:rPr>
-        <w:t xml:space="preserve"> Identifier for the group the light belongs to. (0-255)</w:t>
-      </w:r>
-    </w:p>
-    <w:p>
-      <w:pPr>
-        <w:rPr>
-          <w:lang w:val="en-US"/>
-        </w:rPr>
-      </w:pPr>
-      <w:r>
-        <w:rPr>
-          <w:lang w:val="en-US"/>
-        </w:rPr>
-        <w:tab/>
-        <w:t xml:space="preserve">zoneId (number): </w:t>
-      </w:r>
-      <w:r>
-        <w:rPr>
-          <w:lang w:val="en-US"/>
-        </w:rPr>
-        <w:t>Identifier for the zone the light belongs to. (0-255)</w:t>
-      </w:r>
-    </w:p>
-    <w:p>
-      <w:pPr>
-        <w:rPr>
-          <w:lang w:val="en-US"/>
-        </w:rPr>
-      </w:pPr>
-      <w:r>
-        <w:rPr>
-          <w:lang w:val="en-US"/>
-        </w:rPr>
-        <w:tab/>
-        <w:t>triggerers (array of strings):</w:t>
-      </w:r>
-      <w:r>
-        <w:rPr>
-          <w:lang w:val="en-US"/>
-        </w:rPr>
-        <w:t xml:space="preserve"> Keys of lights that can trigger this light.</w:t>
-      </w:r>
-    </w:p>
-    <w:p>
-      <w:pPr>
-        <w:rPr>
-          <w:lang w:val="en-US"/>
-        </w:rPr>
-      </w:pPr>
-      <w:r>
-        <w:rPr>
-          <w:lang w:val="en-US"/>
-        </w:rPr>
-        <w:tab/>
-        <w:t xml:space="preserve">triggerees (array of strings): </w:t>
-      </w:r>
-      <w:r>
-        <w:rPr>
-          <w:lang w:val="en-US"/>
-        </w:rPr>
-        <w:t>Keys of lights that this light can trigger.</w:t>
-      </w:r>
-    </w:p>
-    <w:p>
-      <w:pPr>
-        <w:rPr>
-          <w:lang w:val="en-US"/>
-        </w:rPr>
-      </w:pPr>
-      <w:r>
-        <w:rPr>
-          <w:lang w:val="en-US"/>
-        </w:rPr>
-        <w:t>layers (number): Render layer.</w:t>
-      </w:r>
-    </w:p>
-    <w:p>
-      <w:pPr>
-        <w:rPr>
-          <w:lang w:val="en-US"/>
-        </w:rPr>
-      </w:pPr>
-      <w:r>
-        <w:rPr>
-          <w:lang w:val="en-US"/>
-        </w:rPr>
-        <w:t>matrix (array of numbers): Transformation matrix (4x4) of the object.</w:t>
-      </w:r>
-    </w:p>
-    <w:p>
-      <w:pPr>
-        <w:rPr>
-          <w:lang w:val="en-US"/>
-        </w:rPr>
-      </w:pPr>
-      <w:r>
-        <w:rPr>
-          <w:lang w:val="en-US"/>
-        </w:rPr>
-        <w:t>geometry (string): Identifier for the type of geometry this object uses.</w:t>
-      </w:r>
-    </w:p>
-    <w:p>
-      <w:pPr>
-        <w:rPr>
-          <w:lang w:val="en-US"/>
-        </w:rPr>
-      </w:pPr>
-      <w:r>
-        <w:rPr>
-          <w:lang w:val="en-US"/>
-        </w:rPr>
-        <w:t>material (string): identifier for the material used by this object.</w:t>
-      </w:r>
-    </w:p>
-    <w:p>
-      <w:pPr>
-        <w:rPr>
-          <w:lang w:val="en-US"/>
-        </w:rPr>
-      </w:pPr>
-    </w:p>
-    <w:p>
-      <w:pPr>
-        <w:rPr>
-          <w:lang w:val="en-US"/>
-        </w:rPr>
-      </w:pPr>
-    </w:p>
-    <w:p>
-      <w:pPr>
-        <w:rPr>
-          <w:b/>
-          <w:bCs/>
-          <w:sz w:val="26"/>
-          <w:szCs w:val="26"/>
-          <w:lang w:val="en-US"/>
-        </w:rPr>
-      </w:pPr>
-      <w:r>
-        <w:rPr>
-          <w:b/>
-          <w:bCs/>
-          <w:sz w:val="26"/>
-          <w:szCs w:val="26"/>
-          <w:lang w:val="en-US"/>
-        </w:rPr>
-        <w:lastRenderedPageBreak/>
-        <w:t>JSON Examples</w:t>
+        <w:t>Example of a Light object</w:t>
+      </w:r>
+    </w:p>
+    <w:p>
+      <w:pPr>
+        <w:shd w:val="clear" w:color="auto" w:fill="293134"/>
+        <w:spacing w:after="0" w:line="240" w:lineRule="auto"/>
+        <w:rPr>
+          <w:rFonts w:ascii="Courier New" w:eastAsia="Times New Roman" w:hAnsi="Courier New" w:cs="Courier New"/>
+          <w:color w:val="E0E2E4"/>
+          <w:sz w:val="20"/>
+          <w:szCs w:val="20"/>
+          <w:lang w:eastAsia="en-SG"/>
+        </w:rPr>
+      </w:pPr>
+      <w:r>
+        <w:rPr>
+          <w:rFonts w:ascii="Courier New" w:eastAsia="Times New Roman" w:hAnsi="Courier New" w:cs="Courier New"/>
+          <w:color w:val="E0E2E4"/>
+          <w:sz w:val="20"/>
+          <w:szCs w:val="20"/>
+          <w:lang w:eastAsia="en-SG"/>
+        </w:rPr>
+        <w:t xml:space="preserve">      {</w:t>
+      </w:r>
+    </w:p>
+    <w:p>
+      <w:pPr>
+        <w:shd w:val="clear" w:color="auto" w:fill="293134"/>
+        <w:spacing w:after="0" w:line="240" w:lineRule="auto"/>
+        <w:rPr>
+          <w:rFonts w:ascii="Courier New" w:eastAsia="Times New Roman" w:hAnsi="Courier New" w:cs="Courier New"/>
+          <w:color w:val="E0E2E4"/>
+          <w:sz w:val="20"/>
+          <w:szCs w:val="20"/>
+          <w:lang w:eastAsia="en-SG"/>
+        </w:rPr>
+      </w:pPr>
+      <w:r>
+        <w:rPr>
+          <w:rFonts w:ascii="Courier New" w:eastAsia="Times New Roman" w:hAnsi="Courier New" w:cs="Courier New"/>
+          <w:color w:val="E0E2E4"/>
+          <w:sz w:val="20"/>
+          <w:szCs w:val="20"/>
+          <w:lang w:eastAsia="en-SG"/>
+        </w:rPr>
+        <w:t xml:space="preserve">        "uuid": "FB03CEED-1C24-48C9-BD8B-A69BCD58D535",</w:t>
+      </w:r>
+    </w:p>
+    <w:p>
+      <w:pPr>
+        <w:shd w:val="clear" w:color="auto" w:fill="293134"/>
+        <w:spacing w:after="0" w:line="240" w:lineRule="auto"/>
+        <w:rPr>
+          <w:rFonts w:ascii="Courier New" w:eastAsia="Times New Roman" w:hAnsi="Courier New" w:cs="Courier New"/>
+          <w:color w:val="E0E2E4"/>
+          <w:sz w:val="20"/>
+          <w:szCs w:val="20"/>
+          <w:lang w:eastAsia="en-SG"/>
+        </w:rPr>
+      </w:pPr>
+      <w:r>
+        <w:rPr>
+          <w:rFonts w:ascii="Courier New" w:eastAsia="Times New Roman" w:hAnsi="Courier New" w:cs="Courier New"/>
+          <w:color w:val="E0E2E4"/>
+          <w:sz w:val="20"/>
+          <w:szCs w:val="20"/>
+          <w:lang w:eastAsia="en-SG"/>
+        </w:rPr>
+        <w:t xml:space="preserve">        "type": "Mesh",</w:t>
+      </w:r>
+    </w:p>
+    <w:p>
+      <w:pPr>
+        <w:shd w:val="clear" w:color="auto" w:fill="293134"/>
+        <w:spacing w:after="0" w:line="240" w:lineRule="auto"/>
+        <w:rPr>
+          <w:rFonts w:ascii="Courier New" w:eastAsia="Times New Roman" w:hAnsi="Courier New" w:cs="Courier New"/>
+          <w:color w:val="E0E2E4"/>
+          <w:sz w:val="20"/>
+          <w:szCs w:val="20"/>
+          <w:lang w:eastAsia="en-SG"/>
+        </w:rPr>
+      </w:pPr>
+      <w:r>
+        <w:rPr>
+          <w:rFonts w:ascii="Courier New" w:eastAsia="Times New Roman" w:hAnsi="Courier New" w:cs="Courier New"/>
+          <w:color w:val="E0E2E4"/>
+          <w:sz w:val="20"/>
+          <w:szCs w:val="20"/>
+          <w:lang w:eastAsia="en-SG"/>
+        </w:rPr>
+        <w:t xml:space="preserve">        "userData": {</w:t>
+      </w:r>
+    </w:p>
+    <w:p>
+      <w:pPr>
+        <w:shd w:val="clear" w:color="auto" w:fill="293134"/>
+        <w:spacing w:after="0" w:line="240" w:lineRule="auto"/>
+        <w:rPr>
+          <w:rFonts w:ascii="Courier New" w:eastAsia="Times New Roman" w:hAnsi="Courier New" w:cs="Courier New"/>
+          <w:color w:val="E0E2E4"/>
+          <w:sz w:val="20"/>
+          <w:szCs w:val="20"/>
+          <w:lang w:eastAsia="en-SG"/>
+        </w:rPr>
+      </w:pPr>
+      <w:r>
+        <w:rPr>
+          <w:rFonts w:ascii="Courier New" w:eastAsia="Times New Roman" w:hAnsi="Courier New" w:cs="Courier New"/>
+          <w:color w:val="E0E2E4"/>
+          <w:sz w:val="20"/>
+          <w:szCs w:val="20"/>
+          <w:lang w:eastAsia="en-SG"/>
+        </w:rPr>
+        <w:t xml:space="preserve">          "name": "1.3.146",</w:t>
+      </w:r>
+    </w:p>
+    <w:p>
+      <w:pPr>
+        <w:shd w:val="clear" w:color="auto" w:fill="293134"/>
+        <w:spacing w:after="0" w:line="240" w:lineRule="auto"/>
+        <w:rPr>
+          <w:rFonts w:ascii="Courier New" w:eastAsia="Times New Roman" w:hAnsi="Courier New" w:cs="Courier New"/>
+          <w:color w:val="E0E2E4"/>
+          <w:sz w:val="20"/>
+          <w:szCs w:val="20"/>
+          <w:lang w:eastAsia="en-SG"/>
+        </w:rPr>
+      </w:pPr>
+      <w:r>
+        <w:rPr>
+          <w:rFonts w:ascii="Courier New" w:eastAsia="Times New Roman" w:hAnsi="Courier New" w:cs="Courier New"/>
+          <w:color w:val="E0E2E4"/>
+          <w:sz w:val="20"/>
+          <w:szCs w:val="20"/>
+          <w:lang w:eastAsia="en-SG"/>
+        </w:rPr>
+        <w:t xml:space="preserve">          "key": "1.3.146",</w:t>
+      </w:r>
+    </w:p>
+    <w:p>
+      <w:pPr>
+        <w:shd w:val="clear" w:color="auto" w:fill="293134"/>
+        <w:spacing w:after="0" w:line="240" w:lineRule="auto"/>
+        <w:rPr>
+          <w:rFonts w:ascii="Courier New" w:eastAsia="Times New Roman" w:hAnsi="Courier New" w:cs="Courier New"/>
+          <w:color w:val="E0E2E4"/>
+          <w:sz w:val="20"/>
+          <w:szCs w:val="20"/>
+          <w:lang w:eastAsia="en-SG"/>
+        </w:rPr>
+      </w:pPr>
+      <w:r>
+        <w:rPr>
+          <w:rFonts w:ascii="Courier New" w:eastAsia="Times New Roman" w:hAnsi="Courier New" w:cs="Courier New"/>
+          <w:color w:val="E0E2E4"/>
+          <w:sz w:val="20"/>
+          <w:szCs w:val="20"/>
+          <w:lang w:eastAsia="en-SG"/>
+        </w:rPr>
+        <w:t xml:space="preserve">          "fwVersion": "1.0",</w:t>
+      </w:r>
+    </w:p>
+    <w:p>
+      <w:pPr>
+        <w:shd w:val="clear" w:color="auto" w:fill="293134"/>
+        <w:spacing w:after="0" w:line="240" w:lineRule="auto"/>
+        <w:rPr>
+          <w:rFonts w:ascii="Courier New" w:eastAsia="Times New Roman" w:hAnsi="Courier New" w:cs="Courier New"/>
+          <w:color w:val="E0E2E4"/>
+          <w:sz w:val="20"/>
+          <w:szCs w:val="20"/>
+          <w:lang w:eastAsia="en-SG"/>
+        </w:rPr>
+      </w:pPr>
+      <w:r>
+        <w:rPr>
+          <w:rFonts w:ascii="Courier New" w:eastAsia="Times New Roman" w:hAnsi="Courier New" w:cs="Courier New"/>
+          <w:color w:val="E0E2E4"/>
+          <w:sz w:val="20"/>
+          <w:szCs w:val="20"/>
+          <w:lang w:eastAsia="en-SG"/>
+        </w:rPr>
+        <w:t xml:space="preserve">          "selected": false,</w:t>
+      </w:r>
+    </w:p>
+    <w:p>
+      <w:pPr>
+        <w:shd w:val="clear" w:color="auto" w:fill="293134"/>
+        <w:spacing w:after="0" w:line="240" w:lineRule="auto"/>
+        <w:rPr>
+          <w:rFonts w:ascii="Courier New" w:eastAsia="Times New Roman" w:hAnsi="Courier New" w:cs="Courier New"/>
+          <w:color w:val="E0E2E4"/>
+          <w:sz w:val="20"/>
+          <w:szCs w:val="20"/>
+          <w:lang w:eastAsia="en-SG"/>
+        </w:rPr>
+      </w:pPr>
+      <w:r>
+        <w:rPr>
+          <w:rFonts w:ascii="Courier New" w:eastAsia="Times New Roman" w:hAnsi="Courier New" w:cs="Courier New"/>
+          <w:color w:val="E0E2E4"/>
+          <w:sz w:val="20"/>
+          <w:szCs w:val="20"/>
+          <w:lang w:eastAsia="en-SG"/>
+        </w:rPr>
+        <w:t xml:space="preserve">          "updateProgress": false,</w:t>
+      </w:r>
+    </w:p>
+    <w:p>
+      <w:pPr>
+        <w:shd w:val="clear" w:color="auto" w:fill="293134"/>
+        <w:spacing w:after="0" w:line="240" w:lineRule="auto"/>
+        <w:rPr>
+          <w:rFonts w:ascii="Courier New" w:eastAsia="Times New Roman" w:hAnsi="Courier New" w:cs="Courier New"/>
+          <w:color w:val="E0E2E4"/>
+          <w:sz w:val="20"/>
+          <w:szCs w:val="20"/>
+          <w:lang w:eastAsia="en-SG"/>
+        </w:rPr>
+      </w:pPr>
+      <w:r>
+        <w:rPr>
+          <w:rFonts w:ascii="Courier New" w:eastAsia="Times New Roman" w:hAnsi="Courier New" w:cs="Courier New"/>
+          <w:color w:val="E0E2E4"/>
+          <w:sz w:val="20"/>
+          <w:szCs w:val="20"/>
+          <w:lang w:eastAsia="en-SG"/>
+        </w:rPr>
+        <w:t xml:space="preserve">          "provisionProgress": false,</w:t>
+      </w:r>
+    </w:p>
+    <w:p>
+      <w:pPr>
+        <w:shd w:val="clear" w:color="auto" w:fill="293134"/>
+        <w:spacing w:after="0" w:line="240" w:lineRule="auto"/>
+        <w:rPr>
+          <w:rFonts w:ascii="Courier New" w:eastAsia="Times New Roman" w:hAnsi="Courier New" w:cs="Courier New"/>
+          <w:color w:val="E0E2E4"/>
+          <w:sz w:val="20"/>
+          <w:szCs w:val="20"/>
+          <w:lang w:eastAsia="en-SG"/>
+        </w:rPr>
+      </w:pPr>
+      <w:r>
+        <w:rPr>
+          <w:rFonts w:ascii="Courier New" w:eastAsia="Times New Roman" w:hAnsi="Courier New" w:cs="Courier New"/>
+          <w:color w:val="E0E2E4"/>
+          <w:sz w:val="20"/>
+          <w:szCs w:val="20"/>
+          <w:lang w:eastAsia="en-SG"/>
+        </w:rPr>
+        <w:t xml:space="preserve">          "lastHeard": "test",</w:t>
+      </w:r>
+    </w:p>
+    <w:p>
+      <w:pPr>
+        <w:shd w:val="clear" w:color="auto" w:fill="293134"/>
+        <w:spacing w:after="0" w:line="240" w:lineRule="auto"/>
+        <w:rPr>
+          <w:rFonts w:ascii="Courier New" w:eastAsia="Times New Roman" w:hAnsi="Courier New" w:cs="Courier New"/>
+          <w:color w:val="E0E2E4"/>
+          <w:sz w:val="20"/>
+          <w:szCs w:val="20"/>
+          <w:lang w:eastAsia="en-SG"/>
+        </w:rPr>
+      </w:pPr>
+      <w:r>
+        <w:rPr>
+          <w:rFonts w:ascii="Courier New" w:eastAsia="Times New Roman" w:hAnsi="Courier New" w:cs="Courier New"/>
+          <w:color w:val="E0E2E4"/>
+          <w:sz w:val="20"/>
+          <w:szCs w:val="20"/>
+          <w:lang w:eastAsia="en-SG"/>
+        </w:rPr>
+        <w:t xml:space="preserve">          "status": 1,</w:t>
+      </w:r>
+    </w:p>
+    <w:p>
+      <w:pPr>
+        <w:shd w:val="clear" w:color="auto" w:fill="293134"/>
+        <w:spacing w:after="0" w:line="240" w:lineRule="auto"/>
+        <w:rPr>
+          <w:rFonts w:ascii="Courier New" w:eastAsia="Times New Roman" w:hAnsi="Courier New" w:cs="Courier New"/>
+          <w:color w:val="E0E2E4"/>
+          <w:sz w:val="20"/>
+          <w:szCs w:val="20"/>
+          <w:lang w:eastAsia="en-SG"/>
+        </w:rPr>
+      </w:pPr>
+      <w:r>
+        <w:rPr>
+          <w:rFonts w:ascii="Courier New" w:eastAsia="Times New Roman" w:hAnsi="Courier New" w:cs="Courier New"/>
+          <w:color w:val="E0E2E4"/>
+          <w:sz w:val="20"/>
+          <w:szCs w:val="20"/>
+          <w:lang w:eastAsia="en-SG"/>
+        </w:rPr>
+        <w:t xml:space="preserve">          "pvm": 0,</w:t>
+      </w:r>
+    </w:p>
+    <w:p>
+      <w:pPr>
+        <w:shd w:val="clear" w:color="auto" w:fill="293134"/>
+        <w:spacing w:after="0" w:line="240" w:lineRule="auto"/>
+        <w:rPr>
+          <w:rFonts w:ascii="Courier New" w:eastAsia="Times New Roman" w:hAnsi="Courier New" w:cs="Courier New"/>
+          <w:color w:val="E0E2E4"/>
+          <w:sz w:val="20"/>
+          <w:szCs w:val="20"/>
+          <w:lang w:eastAsia="en-SG"/>
+        </w:rPr>
+      </w:pPr>
+      <w:r>
+        <w:rPr>
+          <w:rFonts w:ascii="Courier New" w:eastAsia="Times New Roman" w:hAnsi="Courier New" w:cs="Courier New"/>
+          <w:color w:val="E0E2E4"/>
+          <w:sz w:val="20"/>
+          <w:szCs w:val="20"/>
+          <w:lang w:eastAsia="en-SG"/>
+        </w:rPr>
+        <w:t xml:space="preserve">          "msSens": "Medium",</w:t>
+      </w:r>
+    </w:p>
+    <w:p>
+      <w:pPr>
+        <w:shd w:val="clear" w:color="auto" w:fill="293134"/>
+        <w:spacing w:after="0" w:line="240" w:lineRule="auto"/>
+        <w:rPr>
+          <w:rFonts w:ascii="Courier New" w:eastAsia="Times New Roman" w:hAnsi="Courier New" w:cs="Courier New"/>
+          <w:color w:val="E0E2E4"/>
+          <w:sz w:val="20"/>
+          <w:szCs w:val="20"/>
+          <w:lang w:eastAsia="en-SG"/>
+        </w:rPr>
+      </w:pPr>
+      <w:r>
+        <w:rPr>
+          <w:rFonts w:ascii="Courier New" w:eastAsia="Times New Roman" w:hAnsi="Courier New" w:cs="Courier New"/>
+          <w:color w:val="E0E2E4"/>
+          <w:sz w:val="20"/>
+          <w:szCs w:val="20"/>
+          <w:lang w:eastAsia="en-SG"/>
+        </w:rPr>
+        <w:t xml:space="preserve">          "syncClock": true,</w:t>
+      </w:r>
+    </w:p>
+    <w:p>
+      <w:pPr>
+        <w:shd w:val="clear" w:color="auto" w:fill="293134"/>
+        <w:spacing w:after="0" w:line="240" w:lineRule="auto"/>
+        <w:rPr>
+          <w:rFonts w:ascii="Courier New" w:eastAsia="Times New Roman" w:hAnsi="Courier New" w:cs="Courier New"/>
+          <w:color w:val="E0E2E4"/>
+          <w:sz w:val="20"/>
+          <w:szCs w:val="20"/>
+          <w:lang w:eastAsia="en-SG"/>
+        </w:rPr>
+      </w:pPr>
+      <w:r>
+        <w:rPr>
+          <w:rFonts w:ascii="Courier New" w:eastAsia="Times New Roman" w:hAnsi="Courier New" w:cs="Courier New"/>
+          <w:color w:val="E0E2E4"/>
+          <w:sz w:val="20"/>
+          <w:szCs w:val="20"/>
+          <w:lang w:eastAsia="en-SG"/>
+        </w:rPr>
+        <w:t xml:space="preserve">          "maxBrightness": 100,</w:t>
+      </w:r>
+    </w:p>
+    <w:p>
+      <w:pPr>
+        <w:shd w:val="clear" w:color="auto" w:fill="293134"/>
+        <w:spacing w:after="0" w:line="240" w:lineRule="auto"/>
+        <w:rPr>
+          <w:rFonts w:ascii="Courier New" w:eastAsia="Times New Roman" w:hAnsi="Courier New" w:cs="Courier New"/>
+          <w:color w:val="E0E2E4"/>
+          <w:sz w:val="20"/>
+          <w:szCs w:val="20"/>
+          <w:lang w:eastAsia="en-SG"/>
+        </w:rPr>
+      </w:pPr>
+      <w:r>
+        <w:rPr>
+          <w:rFonts w:ascii="Courier New" w:eastAsia="Times New Roman" w:hAnsi="Courier New" w:cs="Courier New"/>
+          <w:color w:val="E0E2E4"/>
+          <w:sz w:val="20"/>
+          <w:szCs w:val="20"/>
+          <w:lang w:eastAsia="en-SG"/>
+        </w:rPr>
+        <w:t xml:space="preserve">          "dimmedBrightness": 100,</w:t>
+      </w:r>
+    </w:p>
+    <w:p>
+      <w:pPr>
+        <w:shd w:val="clear" w:color="auto" w:fill="293134"/>
+        <w:spacing w:after="0" w:line="240" w:lineRule="auto"/>
+        <w:rPr>
+          <w:rFonts w:ascii="Courier New" w:eastAsia="Times New Roman" w:hAnsi="Courier New" w:cs="Courier New"/>
+          <w:color w:val="E0E2E4"/>
+          <w:sz w:val="20"/>
+          <w:szCs w:val="20"/>
+          <w:lang w:eastAsia="en-SG"/>
+        </w:rPr>
+      </w:pPr>
+      <w:r>
+        <w:rPr>
+          <w:rFonts w:ascii="Courier New" w:eastAsia="Times New Roman" w:hAnsi="Courier New" w:cs="Courier New"/>
+          <w:color w:val="E0E2E4"/>
+          <w:sz w:val="20"/>
+          <w:szCs w:val="20"/>
+          <w:lang w:eastAsia="en-SG"/>
+        </w:rPr>
+        <w:t xml:space="preserve">          "msBrightness": 100,</w:t>
+      </w:r>
+    </w:p>
+    <w:p>
+      <w:pPr>
+        <w:shd w:val="clear" w:color="auto" w:fill="293134"/>
+        <w:spacing w:after="0" w:line="240" w:lineRule="auto"/>
+        <w:rPr>
+          <w:rFonts w:ascii="Courier New" w:eastAsia="Times New Roman" w:hAnsi="Courier New" w:cs="Courier New"/>
+          <w:color w:val="E0E2E4"/>
+          <w:sz w:val="20"/>
+          <w:szCs w:val="20"/>
+          <w:lang w:eastAsia="en-SG"/>
+        </w:rPr>
+      </w:pPr>
+      <w:r>
+        <w:rPr>
+          <w:rFonts w:ascii="Courier New" w:eastAsia="Times New Roman" w:hAnsi="Courier New" w:cs="Courier New"/>
+          <w:color w:val="E0E2E4"/>
+          <w:sz w:val="20"/>
+          <w:szCs w:val="20"/>
+          <w:lang w:eastAsia="en-SG"/>
+        </w:rPr>
+        <w:t xml:space="preserve">          "holdTime": 0,</w:t>
+      </w:r>
+    </w:p>
+    <w:p>
+      <w:pPr>
+        <w:shd w:val="clear" w:color="auto" w:fill="293134"/>
+        <w:spacing w:after="0" w:line="240" w:lineRule="auto"/>
+        <w:rPr>
+          <w:rFonts w:ascii="Courier New" w:eastAsia="Times New Roman" w:hAnsi="Courier New" w:cs="Courier New"/>
+          <w:color w:val="E0E2E4"/>
+          <w:sz w:val="20"/>
+          <w:szCs w:val="20"/>
+          <w:lang w:eastAsia="en-SG"/>
+        </w:rPr>
+      </w:pPr>
+      <w:r>
+        <w:rPr>
+          <w:rFonts w:ascii="Courier New" w:eastAsia="Times New Roman" w:hAnsi="Courier New" w:cs="Courier New"/>
+          <w:color w:val="E0E2E4"/>
+          <w:sz w:val="20"/>
+          <w:szCs w:val="20"/>
+          <w:lang w:eastAsia="en-SG"/>
+        </w:rPr>
+        <w:t xml:space="preserve">          "groupId": 255,</w:t>
+      </w:r>
+    </w:p>
+    <w:p>
+      <w:pPr>
+        <w:shd w:val="clear" w:color="auto" w:fill="293134"/>
+        <w:spacing w:after="0" w:line="240" w:lineRule="auto"/>
+        <w:rPr>
+          <w:rFonts w:ascii="Courier New" w:eastAsia="Times New Roman" w:hAnsi="Courier New" w:cs="Courier New"/>
+          <w:color w:val="E0E2E4"/>
+          <w:sz w:val="20"/>
+          <w:szCs w:val="20"/>
+          <w:lang w:eastAsia="en-SG"/>
+        </w:rPr>
+      </w:pPr>
+      <w:r>
+        <w:rPr>
+          <w:rFonts w:ascii="Courier New" w:eastAsia="Times New Roman" w:hAnsi="Courier New" w:cs="Courier New"/>
+          <w:color w:val="E0E2E4"/>
+          <w:sz w:val="20"/>
+          <w:szCs w:val="20"/>
+          <w:lang w:eastAsia="en-SG"/>
+        </w:rPr>
+        <w:t xml:space="preserve">          "zoneId": 255,</w:t>
+      </w:r>
+    </w:p>
+    <w:p>
+      <w:pPr>
+        <w:shd w:val="clear" w:color="auto" w:fill="293134"/>
+        <w:spacing w:after="0" w:line="240" w:lineRule="auto"/>
+        <w:rPr>
+          <w:rFonts w:ascii="Courier New" w:eastAsia="Times New Roman" w:hAnsi="Courier New" w:cs="Courier New"/>
+          <w:color w:val="E0E2E4"/>
+          <w:sz w:val="20"/>
+          <w:szCs w:val="20"/>
+          <w:lang w:eastAsia="en-SG"/>
+        </w:rPr>
+      </w:pPr>
+      <w:r>
+        <w:rPr>
+          <w:rFonts w:ascii="Courier New" w:eastAsia="Times New Roman" w:hAnsi="Courier New" w:cs="Courier New"/>
+          <w:color w:val="E0E2E4"/>
+          <w:sz w:val="20"/>
+          <w:szCs w:val="20"/>
+          <w:lang w:eastAsia="en-SG"/>
+        </w:rPr>
+        <w:t xml:space="preserve">          "triggerers": [],</w:t>
+      </w:r>
+    </w:p>
+    <w:p>
+      <w:pPr>
+        <w:shd w:val="clear" w:color="auto" w:fill="293134"/>
+        <w:spacing w:after="0" w:line="240" w:lineRule="auto"/>
+        <w:rPr>
+          <w:rFonts w:ascii="Courier New" w:eastAsia="Times New Roman" w:hAnsi="Courier New" w:cs="Courier New"/>
+          <w:color w:val="E0E2E4"/>
+          <w:sz w:val="20"/>
+          <w:szCs w:val="20"/>
+          <w:lang w:eastAsia="en-SG"/>
+        </w:rPr>
+      </w:pPr>
+      <w:r>
+        <w:rPr>
+          <w:rFonts w:ascii="Courier New" w:eastAsia="Times New Roman" w:hAnsi="Courier New" w:cs="Courier New"/>
+          <w:color w:val="E0E2E4"/>
+          <w:sz w:val="20"/>
+          <w:szCs w:val="20"/>
+          <w:lang w:eastAsia="en-SG"/>
+        </w:rPr>
+        <w:t xml:space="preserve">          "triggerees": []</w:t>
+      </w:r>
+    </w:p>
+    <w:p>
+      <w:pPr>
+        <w:shd w:val="clear" w:color="auto" w:fill="293134"/>
+        <w:spacing w:after="0" w:line="240" w:lineRule="auto"/>
+        <w:rPr>
+          <w:rFonts w:ascii="Courier New" w:eastAsia="Times New Roman" w:hAnsi="Courier New" w:cs="Courier New"/>
+          <w:color w:val="E0E2E4"/>
+          <w:sz w:val="20"/>
+          <w:szCs w:val="20"/>
+          <w:lang w:eastAsia="en-SG"/>
+        </w:rPr>
+      </w:pPr>
+      <w:r>
+        <w:rPr>
+          <w:rFonts w:ascii="Courier New" w:eastAsia="Times New Roman" w:hAnsi="Courier New" w:cs="Courier New"/>
+          <w:color w:val="E0E2E4"/>
+          <w:sz w:val="20"/>
+          <w:szCs w:val="20"/>
+          <w:lang w:eastAsia="en-SG"/>
+        </w:rPr>
+        <w:t xml:space="preserve">        },</w:t>
+      </w:r>
+    </w:p>
+    <w:p>
+      <w:pPr>
+        <w:shd w:val="clear" w:color="auto" w:fill="293134"/>
+        <w:spacing w:after="0" w:line="240" w:lineRule="auto"/>
+        <w:rPr>
+          <w:rFonts w:ascii="Courier New" w:eastAsia="Times New Roman" w:hAnsi="Courier New" w:cs="Courier New"/>
+          <w:color w:val="E0E2E4"/>
+          <w:sz w:val="20"/>
+          <w:szCs w:val="20"/>
+          <w:lang w:eastAsia="en-SG"/>
+        </w:rPr>
+      </w:pPr>
+      <w:r>
+        <w:rPr>
+          <w:rFonts w:ascii="Courier New" w:eastAsia="Times New Roman" w:hAnsi="Courier New" w:cs="Courier New"/>
+          <w:color w:val="E0E2E4"/>
+          <w:sz w:val="20"/>
+          <w:szCs w:val="20"/>
+          <w:lang w:eastAsia="en-SG"/>
+        </w:rPr>
+        <w:t xml:space="preserve">        "layers": 1,</w:t>
+      </w:r>
+    </w:p>
+    <w:p>
+      <w:pPr>
+        <w:shd w:val="clear" w:color="auto" w:fill="293134"/>
+        <w:spacing w:after="0" w:line="240" w:lineRule="auto"/>
+        <w:rPr>
+          <w:rFonts w:ascii="Courier New" w:eastAsia="Times New Roman" w:hAnsi="Courier New" w:cs="Courier New"/>
+          <w:color w:val="E0E2E4"/>
+          <w:sz w:val="20"/>
+          <w:szCs w:val="20"/>
+          <w:lang w:eastAsia="en-SG"/>
+        </w:rPr>
+      </w:pPr>
+      <w:r>
+        <w:rPr>
+          <w:rFonts w:ascii="Courier New" w:eastAsia="Times New Roman" w:hAnsi="Courier New" w:cs="Courier New"/>
+          <w:color w:val="E0E2E4"/>
+          <w:sz w:val="20"/>
+          <w:szCs w:val="20"/>
+          <w:lang w:eastAsia="en-SG"/>
+        </w:rPr>
+        <w:t xml:space="preserve">        "matrix": [</w:t>
+      </w:r>
+    </w:p>
+    <w:p>
+      <w:pPr>
+        <w:shd w:val="clear" w:color="auto" w:fill="293134"/>
+        <w:spacing w:after="0" w:line="240" w:lineRule="auto"/>
+        <w:rPr>
+          <w:rFonts w:ascii="Courier New" w:eastAsia="Times New Roman" w:hAnsi="Courier New" w:cs="Courier New"/>
+          <w:color w:val="E0E2E4"/>
+          <w:sz w:val="20"/>
+          <w:szCs w:val="20"/>
+          <w:lang w:eastAsia="en-SG"/>
+        </w:rPr>
+      </w:pPr>
+      <w:r>
+        <w:rPr>
+          <w:rFonts w:ascii="Courier New" w:eastAsia="Times New Roman" w:hAnsi="Courier New" w:cs="Courier New"/>
+          <w:color w:val="E0E2E4"/>
+          <w:sz w:val="20"/>
+          <w:szCs w:val="20"/>
+          <w:lang w:eastAsia="en-SG"/>
+        </w:rPr>
+        <w:t xml:space="preserve">          0.35,</w:t>
+      </w:r>
+    </w:p>
+    <w:p>
+      <w:pPr>
+        <w:shd w:val="clear" w:color="auto" w:fill="293134"/>
+        <w:spacing w:after="0" w:line="240" w:lineRule="auto"/>
+        <w:rPr>
+          <w:rFonts w:ascii="Courier New" w:eastAsia="Times New Roman" w:hAnsi="Courier New" w:cs="Courier New"/>
+          <w:color w:val="E0E2E4"/>
+          <w:sz w:val="20"/>
+          <w:szCs w:val="20"/>
+          <w:lang w:eastAsia="en-SG"/>
+        </w:rPr>
+      </w:pPr>
+      <w:r>
+        <w:rPr>
+          <w:rFonts w:ascii="Courier New" w:eastAsia="Times New Roman" w:hAnsi="Courier New" w:cs="Courier New"/>
+          <w:color w:val="E0E2E4"/>
+          <w:sz w:val="20"/>
+          <w:szCs w:val="20"/>
+          <w:lang w:eastAsia="en-SG"/>
+        </w:rPr>
+        <w:t xml:space="preserve">          0,</w:t>
+      </w:r>
+    </w:p>
+    <w:p>
+      <w:pPr>
+        <w:shd w:val="clear" w:color="auto" w:fill="293134"/>
+        <w:spacing w:after="0" w:line="240" w:lineRule="auto"/>
+        <w:rPr>
+          <w:rFonts w:ascii="Courier New" w:eastAsia="Times New Roman" w:hAnsi="Courier New" w:cs="Courier New"/>
+          <w:color w:val="E0E2E4"/>
+          <w:sz w:val="20"/>
+          <w:szCs w:val="20"/>
+          <w:lang w:eastAsia="en-SG"/>
+        </w:rPr>
+      </w:pPr>
+      <w:r>
+        <w:rPr>
+          <w:rFonts w:ascii="Courier New" w:eastAsia="Times New Roman" w:hAnsi="Courier New" w:cs="Courier New"/>
+          <w:color w:val="E0E2E4"/>
+          <w:sz w:val="20"/>
+          <w:szCs w:val="20"/>
+          <w:lang w:eastAsia="en-SG"/>
+        </w:rPr>
+        <w:t xml:space="preserve">          0,</w:t>
+      </w:r>
+    </w:p>
+    <w:p>
+      <w:pPr>
+        <w:shd w:val="clear" w:color="auto" w:fill="293134"/>
+        <w:spacing w:after="0" w:line="240" w:lineRule="auto"/>
+        <w:rPr>
+          <w:rFonts w:ascii="Courier New" w:eastAsia="Times New Roman" w:hAnsi="Courier New" w:cs="Courier New"/>
+          <w:color w:val="E0E2E4"/>
+          <w:sz w:val="20"/>
+          <w:szCs w:val="20"/>
+          <w:lang w:eastAsia="en-SG"/>
+        </w:rPr>
+      </w:pPr>
+      <w:r>
+        <w:rPr>
+          <w:rFonts w:ascii="Courier New" w:eastAsia="Times New Roman" w:hAnsi="Courier New" w:cs="Courier New"/>
+          <w:color w:val="E0E2E4"/>
+          <w:sz w:val="20"/>
+          <w:szCs w:val="20"/>
+          <w:lang w:eastAsia="en-SG"/>
+        </w:rPr>
+        <w:t xml:space="preserve">          0,</w:t>
+      </w:r>
+    </w:p>
+    <w:p>
+      <w:pPr>
+        <w:shd w:val="clear" w:color="auto" w:fill="293134"/>
+        <w:spacing w:after="0" w:line="240" w:lineRule="auto"/>
+        <w:rPr>
+          <w:rFonts w:ascii="Courier New" w:eastAsia="Times New Roman" w:hAnsi="Courier New" w:cs="Courier New"/>
+          <w:color w:val="E0E2E4"/>
+          <w:sz w:val="20"/>
+          <w:szCs w:val="20"/>
+          <w:lang w:eastAsia="en-SG"/>
+        </w:rPr>
+      </w:pPr>
+      <w:r>
+        <w:rPr>
+          <w:rFonts w:ascii="Courier New" w:eastAsia="Times New Roman" w:hAnsi="Courier New" w:cs="Courier New"/>
+          <w:color w:val="E0E2E4"/>
+          <w:sz w:val="20"/>
+          <w:szCs w:val="20"/>
+          <w:lang w:eastAsia="en-SG"/>
+        </w:rPr>
+        <w:t xml:space="preserve">          0,</w:t>
+      </w:r>
+    </w:p>
+    <w:p>
+      <w:pPr>
+        <w:shd w:val="clear" w:color="auto" w:fill="293134"/>
+        <w:spacing w:after="0" w:line="240" w:lineRule="auto"/>
+        <w:rPr>
+          <w:rFonts w:ascii="Courier New" w:eastAsia="Times New Roman" w:hAnsi="Courier New" w:cs="Courier New"/>
+          <w:color w:val="E0E2E4"/>
+          <w:sz w:val="20"/>
+          <w:szCs w:val="20"/>
+          <w:lang w:eastAsia="en-SG"/>
+        </w:rPr>
+      </w:pPr>
+      <w:r>
+        <w:rPr>
+          <w:rFonts w:ascii="Courier New" w:eastAsia="Times New Roman" w:hAnsi="Courier New" w:cs="Courier New"/>
+          <w:color w:val="E0E2E4"/>
+          <w:sz w:val="20"/>
+          <w:szCs w:val="20"/>
+          <w:lang w:eastAsia="en-SG"/>
+        </w:rPr>
+        <w:t xml:space="preserve">          0.35,</w:t>
+      </w:r>
+    </w:p>
+    <w:p>
+      <w:pPr>
+        <w:shd w:val="clear" w:color="auto" w:fill="293134"/>
+        <w:spacing w:after="0" w:line="240" w:lineRule="auto"/>
+        <w:rPr>
+          <w:rFonts w:ascii="Courier New" w:eastAsia="Times New Roman" w:hAnsi="Courier New" w:cs="Courier New"/>
+          <w:color w:val="E0E2E4"/>
+          <w:sz w:val="20"/>
+          <w:szCs w:val="20"/>
+          <w:lang w:eastAsia="en-SG"/>
+        </w:rPr>
+      </w:pPr>
+      <w:r>
+        <w:rPr>
+          <w:rFonts w:ascii="Courier New" w:eastAsia="Times New Roman" w:hAnsi="Courier New" w:cs="Courier New"/>
+          <w:color w:val="E0E2E4"/>
+          <w:sz w:val="20"/>
+          <w:szCs w:val="20"/>
+          <w:lang w:eastAsia="en-SG"/>
+        </w:rPr>
+        <w:t xml:space="preserve">          0,</w:t>
+      </w:r>
+    </w:p>
+    <w:p>
+      <w:pPr>
+        <w:shd w:val="clear" w:color="auto" w:fill="293134"/>
+        <w:spacing w:after="0" w:line="240" w:lineRule="auto"/>
+        <w:rPr>
+          <w:rFonts w:ascii="Courier New" w:eastAsia="Times New Roman" w:hAnsi="Courier New" w:cs="Courier New"/>
+          <w:color w:val="E0E2E4"/>
+          <w:sz w:val="20"/>
+          <w:szCs w:val="20"/>
+          <w:lang w:eastAsia="en-SG"/>
+        </w:rPr>
+      </w:pPr>
+      <w:r>
+        <w:rPr>
+          <w:rFonts w:ascii="Courier New" w:eastAsia="Times New Roman" w:hAnsi="Courier New" w:cs="Courier New"/>
+          <w:color w:val="E0E2E4"/>
+          <w:sz w:val="20"/>
+          <w:szCs w:val="20"/>
+          <w:lang w:eastAsia="en-SG"/>
+        </w:rPr>
+        <w:t xml:space="preserve">          0,</w:t>
+      </w:r>
+    </w:p>
+    <w:p>
+      <w:pPr>
+        <w:shd w:val="clear" w:color="auto" w:fill="293134"/>
+        <w:spacing w:after="0" w:line="240" w:lineRule="auto"/>
+        <w:rPr>
+          <w:rFonts w:ascii="Courier New" w:eastAsia="Times New Roman" w:hAnsi="Courier New" w:cs="Courier New"/>
+          <w:color w:val="E0E2E4"/>
+          <w:sz w:val="20"/>
+          <w:szCs w:val="20"/>
+          <w:lang w:eastAsia="en-SG"/>
+        </w:rPr>
+      </w:pPr>
+      <w:r>
+        <w:rPr>
+          <w:rFonts w:ascii="Courier New" w:eastAsia="Times New Roman" w:hAnsi="Courier New" w:cs="Courier New"/>
+          <w:color w:val="E0E2E4"/>
+          <w:sz w:val="20"/>
+          <w:szCs w:val="20"/>
+          <w:lang w:eastAsia="en-SG"/>
+        </w:rPr>
+        <w:t xml:space="preserve">          0,</w:t>
+      </w:r>
+    </w:p>
+    <w:p>
+      <w:pPr>
+        <w:shd w:val="clear" w:color="auto" w:fill="293134"/>
+        <w:spacing w:after="0" w:line="240" w:lineRule="auto"/>
+        <w:rPr>
+          <w:rFonts w:ascii="Courier New" w:eastAsia="Times New Roman" w:hAnsi="Courier New" w:cs="Courier New"/>
+          <w:color w:val="E0E2E4"/>
+          <w:sz w:val="20"/>
+          <w:szCs w:val="20"/>
+          <w:lang w:eastAsia="en-SG"/>
+        </w:rPr>
+      </w:pPr>
+      <w:r>
+        <w:rPr>
+          <w:rFonts w:ascii="Courier New" w:eastAsia="Times New Roman" w:hAnsi="Courier New" w:cs="Courier New"/>
+          <w:color w:val="E0E2E4"/>
+          <w:sz w:val="20"/>
+          <w:szCs w:val="20"/>
+          <w:lang w:eastAsia="en-SG"/>
+        </w:rPr>
+        <w:t xml:space="preserve">          0,</w:t>
+      </w:r>
+    </w:p>
+    <w:p>
+      <w:pPr>
+        <w:shd w:val="clear" w:color="auto" w:fill="293134"/>
+        <w:spacing w:after="0" w:line="240" w:lineRule="auto"/>
+        <w:rPr>
+          <w:rFonts w:ascii="Courier New" w:eastAsia="Times New Roman" w:hAnsi="Courier New" w:cs="Courier New"/>
+          <w:color w:val="E0E2E4"/>
+          <w:sz w:val="20"/>
+          <w:szCs w:val="20"/>
+          <w:lang w:eastAsia="en-SG"/>
+        </w:rPr>
+      </w:pPr>
+      <w:r>
+        <w:rPr>
+          <w:rFonts w:ascii="Courier New" w:eastAsia="Times New Roman" w:hAnsi="Courier New" w:cs="Courier New"/>
+          <w:color w:val="E0E2E4"/>
+          <w:sz w:val="20"/>
+          <w:szCs w:val="20"/>
+          <w:lang w:eastAsia="en-SG"/>
+        </w:rPr>
+        <w:t xml:space="preserve">          0.35,</w:t>
+      </w:r>
+    </w:p>
+    <w:p>
+      <w:pPr>
+        <w:shd w:val="clear" w:color="auto" w:fill="293134"/>
+        <w:spacing w:after="0" w:line="240" w:lineRule="auto"/>
+        <w:rPr>
+          <w:rFonts w:ascii="Courier New" w:eastAsia="Times New Roman" w:hAnsi="Courier New" w:cs="Courier New"/>
+          <w:color w:val="E0E2E4"/>
+          <w:sz w:val="20"/>
+          <w:szCs w:val="20"/>
+          <w:lang w:eastAsia="en-SG"/>
+        </w:rPr>
+      </w:pPr>
+      <w:r>
+        <w:rPr>
+          <w:rFonts w:ascii="Courier New" w:eastAsia="Times New Roman" w:hAnsi="Courier New" w:cs="Courier New"/>
+          <w:color w:val="E0E2E4"/>
+          <w:sz w:val="20"/>
+          <w:szCs w:val="20"/>
+          <w:lang w:eastAsia="en-SG"/>
+        </w:rPr>
+        <w:t xml:space="preserve">          0,</w:t>
+      </w:r>
+    </w:p>
+    <w:p>
+      <w:pPr>
+        <w:shd w:val="clear" w:color="auto" w:fill="293134"/>
+        <w:spacing w:after="0" w:line="240" w:lineRule="auto"/>
+        <w:rPr>
+          <w:rFonts w:ascii="Courier New" w:eastAsia="Times New Roman" w:hAnsi="Courier New" w:cs="Courier New"/>
+          <w:color w:val="E0E2E4"/>
+          <w:sz w:val="20"/>
+          <w:szCs w:val="20"/>
+          <w:lang w:eastAsia="en-SG"/>
+        </w:rPr>
+      </w:pPr>
+      <w:r>
+        <w:rPr>
+          <w:rFonts w:ascii="Courier New" w:eastAsia="Times New Roman" w:hAnsi="Courier New" w:cs="Courier New"/>
+          <w:color w:val="E0E2E4"/>
+          <w:sz w:val="20"/>
+          <w:szCs w:val="20"/>
+          <w:lang w:eastAsia="en-SG"/>
+        </w:rPr>
+        <w:t xml:space="preserve">          -0.988445,</w:t>
+      </w:r>
+    </w:p>
+    <w:p>
+      <w:pPr>
+        <w:shd w:val="clear" w:color="auto" w:fill="293134"/>
+        <w:spacing w:after="0" w:line="240" w:lineRule="auto"/>
+        <w:rPr>
+          <w:rFonts w:ascii="Courier New" w:eastAsia="Times New Roman" w:hAnsi="Courier New" w:cs="Courier New"/>
+          <w:color w:val="E0E2E4"/>
+          <w:sz w:val="20"/>
+          <w:szCs w:val="20"/>
+          <w:lang w:eastAsia="en-SG"/>
+        </w:rPr>
+      </w:pPr>
+      <w:r>
+        <w:rPr>
+          <w:rFonts w:ascii="Courier New" w:eastAsia="Times New Roman" w:hAnsi="Courier New" w:cs="Courier New"/>
+          <w:color w:val="E0E2E4"/>
+          <w:sz w:val="20"/>
+          <w:szCs w:val="20"/>
+          <w:lang w:eastAsia="en-SG"/>
+        </w:rPr>
+        <w:t xml:space="preserve">          0,</w:t>
+      </w:r>
+    </w:p>
+    <w:p>
+      <w:pPr>
+        <w:shd w:val="clear" w:color="auto" w:fill="293134"/>
+        <w:spacing w:after="0" w:line="240" w:lineRule="auto"/>
+        <w:rPr>
+          <w:rFonts w:ascii="Courier New" w:eastAsia="Times New Roman" w:hAnsi="Courier New" w:cs="Courier New"/>
+          <w:color w:val="E0E2E4"/>
+          <w:sz w:val="20"/>
+          <w:szCs w:val="20"/>
+          <w:lang w:eastAsia="en-SG"/>
+        </w:rPr>
+      </w:pPr>
+      <w:r>
+        <w:rPr>
+          <w:rFonts w:ascii="Courier New" w:eastAsia="Times New Roman" w:hAnsi="Courier New" w:cs="Courier New"/>
+          <w:color w:val="E0E2E4"/>
+          <w:sz w:val="20"/>
+          <w:szCs w:val="20"/>
+          <w:lang w:eastAsia="en-SG"/>
+        </w:rPr>
+        <w:t xml:space="preserve">          9.99615,</w:t>
+      </w:r>
+    </w:p>
+    <w:p>
+      <w:pPr>
+        <w:shd w:val="clear" w:color="auto" w:fill="293134"/>
+        <w:spacing w:after="0" w:line="240" w:lineRule="auto"/>
+        <w:rPr>
+          <w:rFonts w:ascii="Courier New" w:eastAsia="Times New Roman" w:hAnsi="Courier New" w:cs="Courier New"/>
+          <w:color w:val="E0E2E4"/>
+          <w:sz w:val="20"/>
+          <w:szCs w:val="20"/>
+          <w:lang w:eastAsia="en-SG"/>
+        </w:rPr>
+      </w:pPr>
+      <w:r>
+        <w:rPr>
+          <w:rFonts w:ascii="Courier New" w:eastAsia="Times New Roman" w:hAnsi="Courier New" w:cs="Courier New"/>
+          <w:color w:val="E0E2E4"/>
+          <w:sz w:val="20"/>
+          <w:szCs w:val="20"/>
+          <w:lang w:eastAsia="en-SG"/>
+        </w:rPr>
+        <w:t xml:space="preserve">          1</w:t>
+      </w:r>
+    </w:p>
+    <w:p>
+      <w:pPr>
+        <w:shd w:val="clear" w:color="auto" w:fill="293134"/>
+        <w:spacing w:after="0" w:line="240" w:lineRule="auto"/>
+        <w:rPr>
+          <w:rFonts w:ascii="Courier New" w:eastAsia="Times New Roman" w:hAnsi="Courier New" w:cs="Courier New"/>
+          <w:color w:val="E0E2E4"/>
+          <w:sz w:val="20"/>
+          <w:szCs w:val="20"/>
+          <w:lang w:eastAsia="en-SG"/>
+        </w:rPr>
+      </w:pPr>
+      <w:r>
+        <w:rPr>
+          <w:rFonts w:ascii="Courier New" w:eastAsia="Times New Roman" w:hAnsi="Courier New" w:cs="Courier New"/>
+          <w:color w:val="E0E2E4"/>
+          <w:sz w:val="20"/>
+          <w:szCs w:val="20"/>
+          <w:lang w:eastAsia="en-SG"/>
+        </w:rPr>
+        <w:t xml:space="preserve">        ],</w:t>
+      </w:r>
+    </w:p>
+    <w:p>
+      <w:pPr>
+        <w:shd w:val="clear" w:color="auto" w:fill="293134"/>
+        <w:spacing w:after="0" w:line="240" w:lineRule="auto"/>
+        <w:rPr>
+          <w:rFonts w:ascii="Courier New" w:eastAsia="Times New Roman" w:hAnsi="Courier New" w:cs="Courier New"/>
+          <w:color w:val="E0E2E4"/>
+          <w:sz w:val="20"/>
+          <w:szCs w:val="20"/>
+          <w:lang w:eastAsia="en-SG"/>
+        </w:rPr>
+      </w:pPr>
+      <w:r>
+        <w:rPr>
+          <w:rFonts w:ascii="Courier New" w:eastAsia="Times New Roman" w:hAnsi="Courier New" w:cs="Courier New"/>
+          <w:color w:val="E0E2E4"/>
+          <w:sz w:val="20"/>
+          <w:szCs w:val="20"/>
+          <w:lang w:eastAsia="en-SG"/>
+        </w:rPr>
+        <w:t xml:space="preserve">        "geometry": "E331F73F-CEC2-436E-9A90-935C297A7E26",</w:t>
+      </w:r>
+    </w:p>
+    <w:p>
+      <w:pPr>
+        <w:shd w:val="clear" w:color="auto" w:fill="293134"/>
+        <w:spacing w:after="0" w:line="240" w:lineRule="auto"/>
+        <w:rPr>
+          <w:rFonts w:ascii="Courier New" w:eastAsia="Times New Roman" w:hAnsi="Courier New" w:cs="Courier New"/>
+          <w:color w:val="E0E2E4"/>
+          <w:sz w:val="20"/>
+          <w:szCs w:val="20"/>
+          <w:lang w:eastAsia="en-SG"/>
+        </w:rPr>
+      </w:pPr>
+      <w:r>
+        <w:rPr>
+          <w:rFonts w:ascii="Courier New" w:eastAsia="Times New Roman" w:hAnsi="Courier New" w:cs="Courier New"/>
+          <w:color w:val="E0E2E4"/>
+          <w:sz w:val="20"/>
+          <w:szCs w:val="20"/>
+          <w:lang w:eastAsia="en-SG"/>
+        </w:rPr>
+        <w:t xml:space="preserve">        "material": "354445FF-1AB7-4BEF-93D6-3A39F87FDD2A"</w:t>
+      </w:r>
+    </w:p>
+    <w:p>
+      <w:pPr>
+        <w:shd w:val="clear" w:color="auto" w:fill="293134"/>
+        <w:spacing w:after="0" w:line="240" w:lineRule="auto"/>
+        <w:rPr>
+          <w:rFonts w:ascii="Times New Roman" w:eastAsia="Times New Roman" w:hAnsi="Times New Roman" w:cs="Times New Roman"/>
+          <w:sz w:val="24"/>
+          <w:szCs w:val="24"/>
+          <w:lang w:eastAsia="en-SG"/>
+        </w:rPr>
+      </w:pPr>
+      <w:r>
+        <w:rPr>
+          <w:rFonts w:ascii="Courier New" w:eastAsia="Times New Roman" w:hAnsi="Courier New" w:cs="Courier New"/>
+          <w:color w:val="E0E2E4"/>
+          <w:sz w:val="20"/>
+          <w:szCs w:val="20"/>
+          <w:lang w:eastAsia="en-SG"/>
+        </w:rPr>
+        <w:t xml:space="preserve">      }</w:t>
       </w:r>
     </w:p>
     <w:p>

</xml_diff>

<commit_message>
modified mssens to number, frontend unchanged, mqtt payloads for commands done
</commit_message>
<xml_diff>
--- a/JSON.docx
+++ b/JSON.docx
@@ -2119,61 +2119,25 @@
           <w:lang w:val="en-US"/>
         </w:rPr>
         <w:tab/>
-        <w:t>status (number):</w:t>
-      </w:r>
-      <w:r>
-        <w:rPr>
-          <w:lang w:val="en-US"/>
-        </w:rPr>
-        <w:t xml:space="preserve"> Status of the light. (</w:t>
-      </w:r>
-      <w:r>
-        <w:rPr>
-          <w:lang w:val="en-US"/>
-        </w:rPr>
-        <w:t>0</w:t>
-      </w:r>
-      <w:r>
-        <w:rPr>
-          <w:lang w:val="en-US"/>
-        </w:rPr>
-        <w:t xml:space="preserve"> – O</w:t>
-      </w:r>
-      <w:r>
-        <w:rPr>
-          <w:lang w:val="en-US"/>
-        </w:rPr>
-        <w:t>FF</w:t>
-      </w:r>
-      <w:r>
-        <w:rPr>
-          <w:lang w:val="en-US"/>
-        </w:rPr>
-        <w:t xml:space="preserve">, </w:t>
-      </w:r>
-      <w:r>
-        <w:rPr>
-          <w:lang w:val="en-US"/>
-        </w:rPr>
-        <w:t>1</w:t>
-      </w:r>
-      <w:r>
-        <w:rPr>
-          <w:lang w:val="en-US"/>
-        </w:rPr>
-        <w:t xml:space="preserve"> – O</w:t>
-      </w:r>
-      <w:r>
-        <w:rPr>
-          <w:lang w:val="en-US"/>
-        </w:rPr>
-        <w:t>N, 2 – NORMAL</w:t>
-      </w:r>
-      <w:r>
-        <w:rPr>
-          <w:lang w:val="en-US"/>
-        </w:rPr>
-        <w:t>)</w:t>
+        <w:t xml:space="preserve">status </w:t>
+      </w:r>
+      <w:r>
+        <w:rPr>
+          <w:lang w:val="en-US"/>
+        </w:rPr>
+        <w:t>(string):</w:t>
+      </w:r>
+      <w:r>
+        <w:rPr>
+          <w:lang w:val="en-US"/>
+        </w:rPr>
+        <w:t xml:space="preserve"> Status of the light. </w:t>
+      </w:r>
+      <w:r>
+        <w:rPr>
+          <w:lang w:val="en-US"/>
+        </w:rPr>
+        <w:t>(“Auto”, “Force_On”, “Force_Off”)</w:t>
       </w:r>
     </w:p>
     <w:p>
@@ -2207,13 +2171,31 @@
           <w:lang w:val="en-US"/>
         </w:rPr>
         <w:tab/>
-        <w:t xml:space="preserve">msSens (string): </w:t>
+        <w:t>msSens (</w:t>
+      </w:r>
+      <w:r>
+        <w:rPr>
+          <w:lang w:val="en-US"/>
+        </w:rPr>
+        <w:t>number</w:t>
+      </w:r>
+      <w:r>
+        <w:rPr>
+          <w:lang w:val="en-US"/>
+        </w:rPr>
+        <w:t xml:space="preserve">): </w:t>
       </w:r>
       <w:r>
         <w:rPr>
           <w:lang w:val="en-US"/>
         </w:rPr>
         <w:t>Motion sensor sensitivity.</w:t>
+      </w:r>
+      <w:r>
+        <w:rPr>
+          <w:lang w:val="en-US"/>
+        </w:rPr>
+        <w:t xml:space="preserve"> (1-5)</w:t>
       </w:r>
     </w:p>
     <w:p>
@@ -2799,7 +2781,27 @@
           <w:szCs w:val="20"/>
           <w:lang w:eastAsia="en-SG"/>
         </w:rPr>
-        <w:t xml:space="preserve">          "status": 1,</w:t>
+        <w:t xml:space="preserve">          "status": </w:t>
+      </w:r>
+      <w:r>
+        <w:rPr>
+          <w:rFonts w:ascii="Courier New" w:eastAsia="Times New Roman" w:hAnsi="Courier New" w:cs="Courier New"/>
+          <w:color w:val="E0E2E4"/>
+          <w:sz w:val="20"/>
+          <w:szCs w:val="20"/>
+          <w:lang w:eastAsia="en-SG"/>
+        </w:rPr>
+        <w:t>“Force_On”</w:t>
+      </w:r>
+      <w:r>
+        <w:rPr>
+          <w:rFonts w:ascii="Courier New" w:eastAsia="Times New Roman" w:hAnsi="Courier New" w:cs="Courier New"/>
+          <w:color w:val="E0E2E4"/>
+          <w:sz w:val="20"/>
+          <w:szCs w:val="20"/>
+          <w:lang w:eastAsia="en-SG"/>
+        </w:rPr>
+        <w:t>,</w:t>
       </w:r>
     </w:p>
     <w:p>

</xml_diff>

<commit_message>
changed property names to match payloads
</commit_message>
<xml_diff>
--- a/JSON.docx
+++ b/JSON.docx
@@ -2025,7 +2025,18 @@
           <w:lang w:val="en-US"/>
         </w:rPr>
         <w:tab/>
-        <w:t>fwVersion (string): Firmware version.</w:t>
+      </w:r>
+      <w:r>
+        <w:rPr>
+          <w:lang w:val="en-US"/>
+        </w:rPr>
+        <w:t>FW</w:t>
+      </w:r>
+      <w:r>
+        <w:rPr>
+          <w:lang w:val="en-US"/>
+        </w:rPr>
+        <w:t>Version (string): Firmware version.</w:t>
       </w:r>
     </w:p>
     <w:p>
@@ -2185,7 +2196,18 @@
           <w:lang w:val="en-US"/>
         </w:rPr>
         <w:tab/>
-        <w:t>msSens (</w:t>
+      </w:r>
+      <w:r>
+        <w:rPr>
+          <w:lang w:val="en-US"/>
+        </w:rPr>
+        <w:t>MotionSensitivity</w:t>
+      </w:r>
+      <w:r>
+        <w:rPr>
+          <w:lang w:val="en-US"/>
+        </w:rPr>
+        <w:t xml:space="preserve"> (</w:t>
       </w:r>
       <w:r>
         <w:rPr>
@@ -2223,7 +2245,18 @@
           <w:lang w:val="en-US"/>
         </w:rPr>
         <w:tab/>
-        <w:t>syncClock (</w:t>
+      </w:r>
+      <w:r>
+        <w:rPr>
+          <w:lang w:val="en-US"/>
+        </w:rPr>
+        <w:t>ClockSync</w:t>
+      </w:r>
+      <w:r>
+        <w:rPr>
+          <w:lang w:val="en-US"/>
+        </w:rPr>
+        <w:t xml:space="preserve"> (</w:t>
       </w:r>
       <w:r>
         <w:rPr>
@@ -2289,7 +2322,18 @@
           <w:lang w:val="en-US"/>
         </w:rPr>
         <w:tab/>
-        <w:t>maxBrightness (number):</w:t>
+      </w:r>
+      <w:r>
+        <w:rPr>
+          <w:lang w:val="en-US"/>
+        </w:rPr>
+        <w:t>BrightLevel</w:t>
+      </w:r>
+      <w:r>
+        <w:rPr>
+          <w:lang w:val="en-US"/>
+        </w:rPr>
+        <w:t xml:space="preserve"> (number):</w:t>
       </w:r>
       <w:r>
         <w:rPr>
@@ -2315,7 +2359,18 @@
           <w:lang w:val="en-US"/>
         </w:rPr>
         <w:tab/>
-        <w:t>dimmedBrightness (number):</w:t>
+      </w:r>
+      <w:r>
+        <w:rPr>
+          <w:lang w:val="en-US"/>
+        </w:rPr>
+        <w:t>DimLevel</w:t>
+      </w:r>
+      <w:r>
+        <w:rPr>
+          <w:lang w:val="en-US"/>
+        </w:rPr>
+        <w:t xml:space="preserve"> (number):</w:t>
       </w:r>
       <w:r>
         <w:rPr>
@@ -2335,7 +2390,18 @@
           <w:lang w:val="en-US"/>
         </w:rPr>
         <w:tab/>
-        <w:t>msBrightness (number):</w:t>
+      </w:r>
+      <w:r>
+        <w:rPr>
+          <w:lang w:val="en-US"/>
+        </w:rPr>
+        <w:t>MotionLevel</w:t>
+      </w:r>
+      <w:r>
+        <w:rPr>
+          <w:lang w:val="en-US"/>
+        </w:rPr>
+        <w:t xml:space="preserve"> (number):</w:t>
       </w:r>
       <w:r>
         <w:rPr>
@@ -2348,7 +2414,7 @@
           <w:lang w:val="en-US"/>
         </w:rPr>
         <w:br/>
-        <w:t xml:space="preserve">                                                           sensor.</w:t>
+        <w:t xml:space="preserve">                                                         sensor.</w:t>
       </w:r>
     </w:p>
     <w:p>
@@ -2362,7 +2428,18 @@
           <w:lang w:val="en-US"/>
         </w:rPr>
         <w:tab/>
-        <w:t>holdTime (number):</w:t>
+      </w:r>
+      <w:r>
+        <w:rPr>
+          <w:lang w:val="en-US"/>
+        </w:rPr>
+        <w:t>HoldTime</w:t>
+      </w:r>
+      <w:r>
+        <w:rPr>
+          <w:lang w:val="en-US"/>
+        </w:rPr>
+        <w:t xml:space="preserve"> (number):</w:t>
       </w:r>
       <w:r>
         <w:rPr>
@@ -2410,7 +2487,18 @@
           <w:lang w:val="en-US"/>
         </w:rPr>
         <w:tab/>
-        <w:t>groupId (number):</w:t>
+      </w:r>
+      <w:r>
+        <w:rPr>
+          <w:lang w:val="en-US"/>
+        </w:rPr>
+        <w:t>G</w:t>
+      </w:r>
+      <w:r>
+        <w:rPr>
+          <w:lang w:val="en-US"/>
+        </w:rPr>
+        <w:t>roupId (number):</w:t>
       </w:r>
       <w:r>
         <w:rPr>
@@ -2430,7 +2518,18 @@
           <w:lang w:val="en-US"/>
         </w:rPr>
         <w:tab/>
-        <w:t xml:space="preserve">zoneId (number): </w:t>
+      </w:r>
+      <w:r>
+        <w:rPr>
+          <w:lang w:val="en-US"/>
+        </w:rPr>
+        <w:t>Z</w:t>
+      </w:r>
+      <w:r>
+        <w:rPr>
+          <w:lang w:val="en-US"/>
+        </w:rPr>
+        <w:t xml:space="preserve">oneId (number): </w:t>
       </w:r>
       <w:r>
         <w:rPr>
@@ -2450,7 +2549,18 @@
           <w:lang w:val="en-US"/>
         </w:rPr>
         <w:tab/>
-        <w:t>triggerers (array of strings):</w:t>
+      </w:r>
+      <w:r>
+        <w:rPr>
+          <w:lang w:val="en-US"/>
+        </w:rPr>
+        <w:t>T</w:t>
+      </w:r>
+      <w:r>
+        <w:rPr>
+          <w:lang w:val="en-US"/>
+        </w:rPr>
+        <w:t>riggerers (array of strings):</w:t>
       </w:r>
       <w:r>
         <w:rPr>
@@ -2470,7 +2580,18 @@
           <w:lang w:val="en-US"/>
         </w:rPr>
         <w:tab/>
-        <w:t xml:space="preserve">triggerees (array of strings): </w:t>
+      </w:r>
+      <w:r>
+        <w:rPr>
+          <w:lang w:val="en-US"/>
+        </w:rPr>
+        <w:t>T</w:t>
+      </w:r>
+      <w:r>
+        <w:rPr>
+          <w:lang w:val="en-US"/>
+        </w:rPr>
+        <w:t xml:space="preserve">riggerees (array of strings): </w:t>
       </w:r>
       <w:r>
         <w:rPr>
@@ -2747,7 +2868,7 @@
           <w:szCs w:val="20"/>
           <w:lang w:eastAsia="en-SG"/>
         </w:rPr>
-        <w:t xml:space="preserve">          "fwVersion": "1.0",</w:t>
+        <w:t xml:space="preserve">          "FWVersion": "1.0",</w:t>
       </w:r>
     </w:p>
     <w:p>
@@ -2931,7 +3052,7 @@
           <w:szCs w:val="20"/>
           <w:lang w:eastAsia="en-SG"/>
         </w:rPr>
-        <w:t xml:space="preserve">          "msSens": 3,</w:t>
+        <w:t xml:space="preserve">          "MotionSensitivity": 3,</w:t>
       </w:r>
     </w:p>
     <w:p>
@@ -2954,7 +3075,7 @@
           <w:szCs w:val="20"/>
           <w:lang w:eastAsia="en-SG"/>
         </w:rPr>
-        <w:t xml:space="preserve">          "syncClock": "Enable",</w:t>
+        <w:t xml:space="preserve">          "ClockSync": "Enable",</w:t>
       </w:r>
     </w:p>
     <w:p>
@@ -3023,7 +3144,7 @@
           <w:szCs w:val="20"/>
           <w:lang w:eastAsia="en-SG"/>
         </w:rPr>
-        <w:t xml:space="preserve">          "maxBrightness": 100,</w:t>
+        <w:t xml:space="preserve">          "BrightLevel": 100,</w:t>
       </w:r>
     </w:p>
     <w:p>
@@ -3046,7 +3167,7 @@
           <w:szCs w:val="20"/>
           <w:lang w:eastAsia="en-SG"/>
         </w:rPr>
-        <w:t xml:space="preserve">          "dimmedBrightness": 100,</w:t>
+        <w:t xml:space="preserve">          "DimLevel": 100,</w:t>
       </w:r>
     </w:p>
     <w:p>
@@ -3069,7 +3190,7 @@
           <w:szCs w:val="20"/>
           <w:lang w:eastAsia="en-SG"/>
         </w:rPr>
-        <w:t xml:space="preserve">          "msBrightness": 100,</w:t>
+        <w:t xml:space="preserve">          "MotionLevel": 100,</w:t>
       </w:r>
     </w:p>
     <w:p>
@@ -3092,7 +3213,7 @@
           <w:szCs w:val="20"/>
           <w:lang w:eastAsia="en-SG"/>
         </w:rPr>
-        <w:t xml:space="preserve">          "holdTime": 0,</w:t>
+        <w:t xml:space="preserve">          "HoldTime": 0,</w:t>
       </w:r>
     </w:p>
     <w:p>
@@ -3161,7 +3282,7 @@
           <w:szCs w:val="20"/>
           <w:lang w:eastAsia="en-SG"/>
         </w:rPr>
-        <w:t xml:space="preserve">          "groupId": 255,</w:t>
+        <w:t xml:space="preserve">          "GroupId": 255,</w:t>
       </w:r>
     </w:p>
     <w:p>
@@ -3184,7 +3305,7 @@
           <w:szCs w:val="20"/>
           <w:lang w:eastAsia="en-SG"/>
         </w:rPr>
-        <w:t xml:space="preserve">          "zoneId": 255,</w:t>
+        <w:t xml:space="preserve">          "ZoneId": 255,</w:t>
       </w:r>
     </w:p>
     <w:p>
@@ -3207,7 +3328,7 @@
           <w:szCs w:val="20"/>
           <w:lang w:eastAsia="en-SG"/>
         </w:rPr>
-        <w:t xml:space="preserve">          "triggerers": [],</w:t>
+        <w:t xml:space="preserve">          "Triggerers": [],</w:t>
       </w:r>
     </w:p>
     <w:p>
@@ -3230,7 +3351,7 @@
           <w:szCs w:val="20"/>
           <w:lang w:eastAsia="en-SG"/>
         </w:rPr>
-        <w:t xml:space="preserve">          "triggerees": []</w:t>
+        <w:t xml:space="preserve">          "Triggerees": []</w:t>
       </w:r>
     </w:p>
     <w:p>

</xml_diff>